<commit_message>
updated doc for lab2
</commit_message>
<xml_diff>
--- a/lab2/Звіт по 2лабі бд Климука Н.О..docx
+++ b/lab2/Звіт по 2лабі бд Климука Н.О..docx
@@ -216,16 +216,7 @@
           <w:sz w:val="32"/>
           <w:szCs w:val="32"/>
         </w:rPr>
-        <w:t xml:space="preserve">Лабораторна робота №  </w:t>
-      </w:r>
-      <w:r>
-        <w:rPr>
-          <w:rFonts w:eastAsia="Times New Roman" w:cs="Times New Roman" w:ascii="Times New Roman" w:hAnsi="Times New Roman"/>
-          <w:b/>
-          <w:sz w:val="32"/>
-          <w:szCs w:val="32"/>
-        </w:rPr>
-        <w:t>2</w:t>
+        <w:t>Лабораторна робота №  2</w:t>
       </w:r>
     </w:p>
     <w:p>
@@ -443,25 +434,7 @@
                 <w:szCs w:val="28"/>
                 <w:lang w:val="uk-UA"/>
               </w:rPr>
-              <w:t xml:space="preserve"> </w:t>
-            </w:r>
-            <w:r>
-              <w:rPr>
-                <w:rFonts w:eastAsia="Times New Roman" w:cs="Times New Roman" w:ascii="Times New Roman" w:hAnsi="Times New Roman"/>
-                <w:sz w:val="28"/>
-                <w:szCs w:val="28"/>
-                <w:lang w:val="uk-UA"/>
-              </w:rPr>
-              <w:t>2</w:t>
-            </w:r>
-            <w:r>
-              <w:rPr>
-                <w:rFonts w:eastAsia="Times New Roman" w:cs="Times New Roman" w:ascii="Times New Roman" w:hAnsi="Times New Roman"/>
-                <w:sz w:val="28"/>
-                <w:szCs w:val="28"/>
-                <w:lang w:val="uk-UA"/>
-              </w:rPr>
-              <w:t xml:space="preserve"> </w:t>
+              <w:t xml:space="preserve"> 2 </w:t>
             </w:r>
             <w:r>
               <w:rPr>
@@ -669,7 +642,11 @@
               </w:rPr>
             </w:pPr>
             <w:r>
-              <w:rPr/>
+              <w:rPr>
+                <w:rFonts w:eastAsia="Times New Roman" w:cs="Times New Roman" w:ascii="Times New Roman" w:hAnsi="Times New Roman"/>
+                <w:sz w:val="28"/>
+                <w:szCs w:val="28"/>
+              </w:rPr>
             </w:r>
           </w:p>
           <w:p>
@@ -862,92 +839,122 @@
     </w:p>
     <w:p>
       <w:pPr>
-        <w:pStyle w:val="Normal1"/>
-        <w:rPr>
-          <w:rFonts w:ascii="Times New Roman" w:hAnsi="Times New Roman" w:eastAsia="Times New Roman" w:cs="Times New Roman"/>
-          <w:b/>
-          <w:b/>
-          <w:sz w:val="28"/>
-          <w:szCs w:val="28"/>
-        </w:rPr>
-      </w:pPr>
-      <w:r>
-        <w:rPr/>
-      </w:r>
-    </w:p>
-    <w:p>
-      <w:pPr>
-        <w:pStyle w:val="Normal1"/>
-        <w:rPr>
-          <w:rFonts w:ascii="Times New Roman" w:hAnsi="Times New Roman" w:eastAsia="Times New Roman" w:cs="Times New Roman"/>
-          <w:b/>
-          <w:b/>
-          <w:sz w:val="28"/>
-          <w:szCs w:val="28"/>
-        </w:rPr>
-      </w:pPr>
-      <w:r>
-        <w:rPr/>
-      </w:r>
-    </w:p>
-    <w:p>
-      <w:pPr>
-        <w:pStyle w:val="Normal1"/>
-        <w:rPr>
-          <w:rFonts w:ascii="Times New Roman" w:hAnsi="Times New Roman" w:eastAsia="Times New Roman" w:cs="Times New Roman"/>
-          <w:b/>
-          <w:b/>
-          <w:sz w:val="28"/>
-          <w:szCs w:val="28"/>
-        </w:rPr>
-      </w:pPr>
-      <w:r>
-        <w:rPr/>
-      </w:r>
-    </w:p>
-    <w:p>
-      <w:pPr>
-        <w:pStyle w:val="Normal1"/>
-        <w:rPr>
-          <w:rFonts w:ascii="Times New Roman" w:hAnsi="Times New Roman" w:eastAsia="Times New Roman" w:cs="Times New Roman"/>
-          <w:b/>
-          <w:b/>
-          <w:sz w:val="28"/>
-          <w:szCs w:val="28"/>
-        </w:rPr>
-      </w:pPr>
-      <w:r>
-        <w:rPr/>
-      </w:r>
-    </w:p>
-    <w:p>
-      <w:pPr>
-        <w:pStyle w:val="Normal1"/>
-        <w:rPr>
-          <w:rFonts w:ascii="Times New Roman" w:hAnsi="Times New Roman" w:eastAsia="Times New Roman" w:cs="Times New Roman"/>
-          <w:b/>
-          <w:b/>
-          <w:sz w:val="28"/>
-          <w:szCs w:val="28"/>
-        </w:rPr>
-      </w:pPr>
-      <w:r>
-        <w:rPr/>
-      </w:r>
-    </w:p>
-    <w:p>
-      <w:pPr>
-        <w:pStyle w:val="Normal1"/>
-        <w:rPr>
-          <w:rFonts w:ascii="Times New Roman" w:hAnsi="Times New Roman" w:eastAsia="Times New Roman" w:cs="Times New Roman"/>
-          <w:b/>
-          <w:b/>
-          <w:sz w:val="28"/>
-          <w:szCs w:val="28"/>
-        </w:rPr>
-      </w:pPr>
-      <w:r>
-        <w:rPr/>
+        <w:pStyle w:val="LOnormal"/>
+        <w:rPr>
+          <w:rFonts w:ascii="Times New Roman" w:hAnsi="Times New Roman" w:eastAsia="Times New Roman" w:cs="Times New Roman"/>
+          <w:b/>
+          <w:b/>
+          <w:sz w:val="28"/>
+          <w:szCs w:val="28"/>
+        </w:rPr>
+      </w:pPr>
+      <w:r>
+        <w:rPr>
+          <w:rFonts w:eastAsia="Times New Roman" w:cs="Times New Roman" w:ascii="Times New Roman" w:hAnsi="Times New Roman"/>
+          <w:b/>
+          <w:sz w:val="28"/>
+          <w:szCs w:val="28"/>
+        </w:rPr>
+      </w:r>
+    </w:p>
+    <w:p>
+      <w:pPr>
+        <w:pStyle w:val="LOnormal"/>
+        <w:rPr>
+          <w:rFonts w:ascii="Times New Roman" w:hAnsi="Times New Roman" w:eastAsia="Times New Roman" w:cs="Times New Roman"/>
+          <w:b/>
+          <w:b/>
+          <w:sz w:val="28"/>
+          <w:szCs w:val="28"/>
+        </w:rPr>
+      </w:pPr>
+      <w:r>
+        <w:rPr>
+          <w:rFonts w:eastAsia="Times New Roman" w:cs="Times New Roman" w:ascii="Times New Roman" w:hAnsi="Times New Roman"/>
+          <w:b/>
+          <w:sz w:val="28"/>
+          <w:szCs w:val="28"/>
+        </w:rPr>
+      </w:r>
+    </w:p>
+    <w:p>
+      <w:pPr>
+        <w:pStyle w:val="LOnormal"/>
+        <w:rPr>
+          <w:rFonts w:ascii="Times New Roman" w:hAnsi="Times New Roman" w:eastAsia="Times New Roman" w:cs="Times New Roman"/>
+          <w:b/>
+          <w:b/>
+          <w:sz w:val="28"/>
+          <w:szCs w:val="28"/>
+        </w:rPr>
+      </w:pPr>
+      <w:r>
+        <w:rPr>
+          <w:rFonts w:eastAsia="Times New Roman" w:cs="Times New Roman" w:ascii="Times New Roman" w:hAnsi="Times New Roman"/>
+          <w:b/>
+          <w:sz w:val="28"/>
+          <w:szCs w:val="28"/>
+        </w:rPr>
+      </w:r>
+    </w:p>
+    <w:p>
+      <w:pPr>
+        <w:pStyle w:val="LOnormal"/>
+        <w:rPr>
+          <w:rFonts w:ascii="Times New Roman" w:hAnsi="Times New Roman" w:eastAsia="Times New Roman" w:cs="Times New Roman"/>
+          <w:b/>
+          <w:b/>
+          <w:sz w:val="28"/>
+          <w:szCs w:val="28"/>
+        </w:rPr>
+      </w:pPr>
+      <w:r>
+        <w:rPr>
+          <w:rFonts w:eastAsia="Times New Roman" w:cs="Times New Roman" w:ascii="Times New Roman" w:hAnsi="Times New Roman"/>
+          <w:b/>
+          <w:sz w:val="28"/>
+          <w:szCs w:val="28"/>
+        </w:rPr>
+      </w:r>
+    </w:p>
+    <w:p>
+      <w:pPr>
+        <w:pStyle w:val="LOnormal"/>
+        <w:rPr>
+          <w:rFonts w:ascii="Times New Roman" w:hAnsi="Times New Roman" w:eastAsia="Times New Roman" w:cs="Times New Roman"/>
+          <w:b/>
+          <w:b/>
+          <w:sz w:val="28"/>
+          <w:szCs w:val="28"/>
+        </w:rPr>
+      </w:pPr>
+      <w:r>
+        <w:rPr>
+          <w:rFonts w:eastAsia="Times New Roman" w:cs="Times New Roman" w:ascii="Times New Roman" w:hAnsi="Times New Roman"/>
+          <w:b/>
+          <w:sz w:val="28"/>
+          <w:szCs w:val="28"/>
+        </w:rPr>
+      </w:r>
+    </w:p>
+    <w:p>
+      <w:pPr>
+        <w:pStyle w:val="LOnormal"/>
+        <w:rPr>
+          <w:rFonts w:ascii="Times New Roman" w:hAnsi="Times New Roman" w:eastAsia="Times New Roman" w:cs="Times New Roman"/>
+          <w:b/>
+          <w:b/>
+          <w:sz w:val="28"/>
+          <w:szCs w:val="28"/>
+        </w:rPr>
+      </w:pPr>
+      <w:r>
+        <w:rPr>
+          <w:rFonts w:eastAsia="Times New Roman" w:cs="Times New Roman" w:ascii="Times New Roman" w:hAnsi="Times New Roman"/>
+          <w:b/>
+          <w:sz w:val="28"/>
+          <w:szCs w:val="28"/>
+        </w:rPr>
       </w:r>
     </w:p>
     <w:p>
@@ -1023,6 +1030,7 @@
         <w:bidi w:val="0"/>
         <w:spacing w:lineRule="auto" w:line="331" w:before="0" w:after="200"/>
         <w:rPr>
+          <w:b w:val="false"/>
           <w:b w:val="false"/>
         </w:rPr>
       </w:pPr>
@@ -1096,6 +1104,8 @@
         <w:rPr>
           <w:rFonts w:ascii="Times New Roman" w:hAnsi="Times New Roman"/>
           <w:b w:val="false"/>
+          <w:b w:val="false"/>
+          <w:i w:val="false"/>
           <w:i w:val="false"/>
           <w:caps w:val="false"/>
           <w:smallCaps w:val="false"/>
@@ -1136,11 +1146,13 @@
           <w:tab w:val="left" w:pos="0" w:leader="none"/>
         </w:tabs>
         <w:bidi w:val="0"/>
-        <w:spacing w:lineRule="auto" w:line="314" w:before="0" w:after="0"/>
+        <w:spacing w:lineRule="auto" w:line="312" w:before="0" w:after="0"/>
         <w:ind w:left="1157" w:right="0" w:hanging="283"/>
         <w:rPr>
           <w:rFonts w:ascii="Times New Roman" w:hAnsi="Times New Roman"/>
           <w:b w:val="false"/>
+          <w:b w:val="false"/>
+          <w:i w:val="false"/>
           <w:i w:val="false"/>
           <w:caps w:val="false"/>
           <w:smallCaps w:val="false"/>
@@ -1187,6 +1199,8 @@
         <w:rPr>
           <w:rFonts w:ascii="Times New Roman" w:hAnsi="Times New Roman"/>
           <w:b w:val="false"/>
+          <w:b w:val="false"/>
+          <w:i w:val="false"/>
           <w:i w:val="false"/>
           <w:caps w:val="false"/>
           <w:smallCaps w:val="false"/>
@@ -1233,6 +1247,8 @@
         <w:rPr>
           <w:rFonts w:ascii="Times New Roman" w:hAnsi="Times New Roman"/>
           <w:b w:val="false"/>
+          <w:b w:val="false"/>
+          <w:i w:val="false"/>
           <w:i w:val="false"/>
           <w:caps w:val="false"/>
           <w:smallCaps w:val="false"/>
@@ -1263,397 +1279,527 @@
     </w:p>
     <w:p>
       <w:pPr>
-        <w:pStyle w:val="Normal1"/>
-        <w:rPr>
-          <w:rFonts w:ascii="Times New Roman" w:hAnsi="Times New Roman" w:eastAsia="Times New Roman" w:cs="Times New Roman"/>
-          <w:b/>
-          <w:b/>
-          <w:sz w:val="28"/>
-          <w:szCs w:val="28"/>
-        </w:rPr>
-      </w:pPr>
-      <w:r>
-        <w:rPr/>
-      </w:r>
-    </w:p>
-    <w:p>
-      <w:pPr>
-        <w:pStyle w:val="Normal1"/>
-        <w:rPr>
-          <w:rFonts w:ascii="Times New Roman" w:hAnsi="Times New Roman" w:eastAsia="Times New Roman" w:cs="Times New Roman"/>
-          <w:b/>
-          <w:b/>
-          <w:sz w:val="28"/>
-          <w:szCs w:val="28"/>
-        </w:rPr>
-      </w:pPr>
-      <w:r>
-        <w:rPr/>
-      </w:r>
-    </w:p>
-    <w:p>
-      <w:pPr>
-        <w:pStyle w:val="Normal1"/>
-        <w:rPr>
-          <w:rFonts w:ascii="Times New Roman" w:hAnsi="Times New Roman" w:eastAsia="Times New Roman" w:cs="Times New Roman"/>
-          <w:b/>
-          <w:b/>
-          <w:sz w:val="28"/>
-          <w:szCs w:val="28"/>
-        </w:rPr>
-      </w:pPr>
-      <w:r>
-        <w:rPr/>
-      </w:r>
-    </w:p>
-    <w:p>
-      <w:pPr>
-        <w:pStyle w:val="Normal1"/>
-        <w:rPr>
-          <w:rFonts w:ascii="Times New Roman" w:hAnsi="Times New Roman" w:eastAsia="Times New Roman" w:cs="Times New Roman"/>
-          <w:b/>
-          <w:b/>
-          <w:sz w:val="28"/>
-          <w:szCs w:val="28"/>
-        </w:rPr>
-      </w:pPr>
-      <w:r>
-        <w:rPr/>
-      </w:r>
-    </w:p>
-    <w:p>
-      <w:pPr>
-        <w:pStyle w:val="Normal1"/>
-        <w:rPr>
-          <w:rFonts w:ascii="Times New Roman" w:hAnsi="Times New Roman" w:eastAsia="Times New Roman" w:cs="Times New Roman"/>
-          <w:b/>
-          <w:b/>
-          <w:sz w:val="28"/>
-          <w:szCs w:val="28"/>
-        </w:rPr>
-      </w:pPr>
-      <w:r>
-        <w:rPr/>
-      </w:r>
-    </w:p>
-    <w:p>
-      <w:pPr>
-        <w:pStyle w:val="Normal1"/>
-        <w:rPr>
-          <w:rFonts w:ascii="Times New Roman" w:hAnsi="Times New Roman" w:eastAsia="Times New Roman" w:cs="Times New Roman"/>
-          <w:b/>
-          <w:b/>
-          <w:sz w:val="28"/>
-          <w:szCs w:val="28"/>
-        </w:rPr>
-      </w:pPr>
-      <w:r>
-        <w:rPr/>
-      </w:r>
-    </w:p>
-    <w:p>
-      <w:pPr>
-        <w:pStyle w:val="Normal1"/>
-        <w:rPr>
-          <w:rFonts w:ascii="Times New Roman" w:hAnsi="Times New Roman" w:eastAsia="Times New Roman" w:cs="Times New Roman"/>
-          <w:b/>
-          <w:b/>
-          <w:sz w:val="28"/>
-          <w:szCs w:val="28"/>
-        </w:rPr>
-      </w:pPr>
-      <w:r>
-        <w:rPr/>
-      </w:r>
-    </w:p>
-    <w:p>
-      <w:pPr>
-        <w:pStyle w:val="Normal1"/>
-        <w:rPr>
-          <w:rFonts w:ascii="Times New Roman" w:hAnsi="Times New Roman" w:eastAsia="Times New Roman" w:cs="Times New Roman"/>
-          <w:b/>
-          <w:b/>
-          <w:sz w:val="28"/>
-          <w:szCs w:val="28"/>
-        </w:rPr>
-      </w:pPr>
-      <w:r>
-        <w:rPr/>
-      </w:r>
-    </w:p>
-    <w:p>
-      <w:pPr>
-        <w:pStyle w:val="Normal1"/>
-        <w:rPr>
-          <w:rFonts w:ascii="Times New Roman" w:hAnsi="Times New Roman" w:eastAsia="Times New Roman" w:cs="Times New Roman"/>
-          <w:b/>
-          <w:b/>
-          <w:sz w:val="28"/>
-          <w:szCs w:val="28"/>
-        </w:rPr>
-      </w:pPr>
-      <w:r>
-        <w:rPr/>
-      </w:r>
-    </w:p>
-    <w:p>
-      <w:pPr>
-        <w:pStyle w:val="Normal1"/>
-        <w:rPr>
-          <w:rFonts w:ascii="Times New Roman" w:hAnsi="Times New Roman" w:eastAsia="Times New Roman" w:cs="Times New Roman"/>
-          <w:b/>
-          <w:b/>
-          <w:sz w:val="28"/>
-          <w:szCs w:val="28"/>
-        </w:rPr>
-      </w:pPr>
-      <w:r>
-        <w:rPr/>
-      </w:r>
-    </w:p>
-    <w:p>
-      <w:pPr>
-        <w:pStyle w:val="Normal1"/>
-        <w:rPr>
-          <w:rFonts w:ascii="Times New Roman" w:hAnsi="Times New Roman" w:eastAsia="Times New Roman" w:cs="Times New Roman"/>
-          <w:b/>
-          <w:b/>
-          <w:sz w:val="28"/>
-          <w:szCs w:val="28"/>
-        </w:rPr>
-      </w:pPr>
-      <w:r>
-        <w:rPr/>
-      </w:r>
-    </w:p>
-    <w:p>
-      <w:pPr>
-        <w:pStyle w:val="Normal1"/>
-        <w:rPr>
-          <w:rFonts w:ascii="Times New Roman" w:hAnsi="Times New Roman" w:eastAsia="Times New Roman" w:cs="Times New Roman"/>
-          <w:b/>
-          <w:b/>
-          <w:sz w:val="28"/>
-          <w:szCs w:val="28"/>
-        </w:rPr>
-      </w:pPr>
-      <w:r>
-        <w:rPr/>
-      </w:r>
-    </w:p>
-    <w:p>
-      <w:pPr>
-        <w:pStyle w:val="Normal1"/>
-        <w:rPr>
-          <w:rFonts w:ascii="Times New Roman" w:hAnsi="Times New Roman" w:eastAsia="Times New Roman" w:cs="Times New Roman"/>
-          <w:b/>
-          <w:b/>
-          <w:sz w:val="28"/>
-          <w:szCs w:val="28"/>
-        </w:rPr>
-      </w:pPr>
-      <w:r>
-        <w:rPr/>
-      </w:r>
-    </w:p>
-    <w:p>
-      <w:pPr>
-        <w:pStyle w:val="Normal1"/>
-        <w:rPr>
-          <w:rFonts w:ascii="Times New Roman" w:hAnsi="Times New Roman" w:eastAsia="Times New Roman" w:cs="Times New Roman"/>
-          <w:b/>
-          <w:b/>
-          <w:sz w:val="28"/>
-          <w:szCs w:val="28"/>
-        </w:rPr>
-      </w:pPr>
-      <w:r>
-        <w:rPr/>
-      </w:r>
-    </w:p>
-    <w:p>
-      <w:pPr>
-        <w:pStyle w:val="Normal1"/>
-        <w:rPr>
-          <w:rFonts w:ascii="Times New Roman" w:hAnsi="Times New Roman" w:eastAsia="Times New Roman" w:cs="Times New Roman"/>
-          <w:b/>
-          <w:b/>
-          <w:sz w:val="28"/>
-          <w:szCs w:val="28"/>
-        </w:rPr>
-      </w:pPr>
-      <w:r>
-        <w:rPr/>
-      </w:r>
-    </w:p>
-    <w:p>
-      <w:pPr>
-        <w:pStyle w:val="Normal1"/>
-        <w:rPr>
-          <w:rFonts w:ascii="Times New Roman" w:hAnsi="Times New Roman" w:eastAsia="Times New Roman" w:cs="Times New Roman"/>
-          <w:b/>
-          <w:b/>
-          <w:sz w:val="28"/>
-          <w:szCs w:val="28"/>
-        </w:rPr>
-      </w:pPr>
-      <w:r>
-        <w:rPr/>
-      </w:r>
-    </w:p>
-    <w:p>
-      <w:pPr>
-        <w:pStyle w:val="Normal1"/>
-        <w:rPr>
-          <w:rFonts w:ascii="Times New Roman" w:hAnsi="Times New Roman" w:eastAsia="Times New Roman" w:cs="Times New Roman"/>
-          <w:b/>
-          <w:b/>
-          <w:sz w:val="28"/>
-          <w:szCs w:val="28"/>
-        </w:rPr>
-      </w:pPr>
-      <w:r>
-        <w:rPr/>
-      </w:r>
-    </w:p>
-    <w:p>
-      <w:pPr>
-        <w:pStyle w:val="Normal1"/>
-        <w:rPr>
-          <w:rFonts w:ascii="Times New Roman" w:hAnsi="Times New Roman" w:eastAsia="Times New Roman" w:cs="Times New Roman"/>
-          <w:b/>
-          <w:b/>
-          <w:sz w:val="28"/>
-          <w:szCs w:val="28"/>
-        </w:rPr>
-      </w:pPr>
-      <w:r>
-        <w:rPr/>
-      </w:r>
-    </w:p>
-    <w:p>
-      <w:pPr>
-        <w:pStyle w:val="Normal1"/>
-        <w:rPr>
-          <w:rFonts w:ascii="Times New Roman" w:hAnsi="Times New Roman" w:eastAsia="Times New Roman" w:cs="Times New Roman"/>
-          <w:b/>
-          <w:b/>
-          <w:sz w:val="28"/>
-          <w:szCs w:val="28"/>
-        </w:rPr>
-      </w:pPr>
-      <w:r>
-        <w:rPr/>
-      </w:r>
-    </w:p>
-    <w:p>
-      <w:pPr>
-        <w:pStyle w:val="Normal1"/>
-        <w:rPr>
-          <w:rFonts w:ascii="Times New Roman" w:hAnsi="Times New Roman" w:eastAsia="Times New Roman" w:cs="Times New Roman"/>
-          <w:b/>
-          <w:b/>
-          <w:sz w:val="28"/>
-          <w:szCs w:val="28"/>
-        </w:rPr>
-      </w:pPr>
-      <w:r>
-        <w:rPr/>
-      </w:r>
-    </w:p>
-    <w:p>
-      <w:pPr>
-        <w:pStyle w:val="Normal1"/>
-        <w:rPr>
-          <w:rFonts w:ascii="Times New Roman" w:hAnsi="Times New Roman" w:eastAsia="Times New Roman" w:cs="Times New Roman"/>
-          <w:b/>
-          <w:b/>
-          <w:sz w:val="28"/>
-          <w:szCs w:val="28"/>
-        </w:rPr>
-      </w:pPr>
-      <w:r>
-        <w:rPr/>
-      </w:r>
-    </w:p>
-    <w:p>
-      <w:pPr>
-        <w:pStyle w:val="Normal1"/>
-        <w:rPr>
-          <w:rFonts w:ascii="Times New Roman" w:hAnsi="Times New Roman" w:eastAsia="Times New Roman" w:cs="Times New Roman"/>
-          <w:b/>
-          <w:b/>
-          <w:sz w:val="28"/>
-          <w:szCs w:val="28"/>
-        </w:rPr>
-      </w:pPr>
-      <w:r>
-        <w:rPr/>
-      </w:r>
-    </w:p>
-    <w:p>
-      <w:pPr>
-        <w:pStyle w:val="Normal1"/>
-        <w:rPr>
-          <w:rFonts w:ascii="Times New Roman" w:hAnsi="Times New Roman" w:eastAsia="Times New Roman" w:cs="Times New Roman"/>
-          <w:b/>
-          <w:b/>
-          <w:sz w:val="28"/>
-          <w:szCs w:val="28"/>
-        </w:rPr>
-      </w:pPr>
-      <w:r>
-        <w:rPr/>
-      </w:r>
-    </w:p>
-    <w:p>
-      <w:pPr>
-        <w:pStyle w:val="Normal1"/>
-        <w:rPr>
-          <w:rFonts w:ascii="Times New Roman" w:hAnsi="Times New Roman" w:eastAsia="Times New Roman" w:cs="Times New Roman"/>
-          <w:b/>
-          <w:b/>
-          <w:sz w:val="28"/>
-          <w:szCs w:val="28"/>
-        </w:rPr>
-      </w:pPr>
-      <w:r>
-        <w:rPr/>
-      </w:r>
-    </w:p>
-    <w:p>
-      <w:pPr>
-        <w:pStyle w:val="Normal1"/>
-        <w:rPr>
-          <w:rFonts w:ascii="Times New Roman" w:hAnsi="Times New Roman" w:eastAsia="Times New Roman" w:cs="Times New Roman"/>
-          <w:b/>
-          <w:b/>
-          <w:sz w:val="28"/>
-          <w:szCs w:val="28"/>
-        </w:rPr>
-      </w:pPr>
-      <w:r>
-        <w:rPr/>
-      </w:r>
-    </w:p>
-    <w:p>
-      <w:pPr>
-        <w:pStyle w:val="Normal1"/>
-        <w:rPr>
-          <w:rFonts w:ascii="Times New Roman" w:hAnsi="Times New Roman" w:eastAsia="Times New Roman" w:cs="Times New Roman"/>
-          <w:b/>
-          <w:b/>
-          <w:sz w:val="28"/>
-          <w:szCs w:val="28"/>
-        </w:rPr>
-      </w:pPr>
-      <w:r>
-        <w:rPr/>
-      </w:r>
-    </w:p>
-    <w:p>
-      <w:pPr>
-        <w:pStyle w:val="Normal1"/>
+        <w:pStyle w:val="LOnormal"/>
+        <w:rPr>
+          <w:rFonts w:ascii="Times New Roman" w:hAnsi="Times New Roman" w:eastAsia="Times New Roman" w:cs="Times New Roman"/>
+          <w:b/>
+          <w:b/>
+          <w:sz w:val="28"/>
+          <w:szCs w:val="28"/>
+        </w:rPr>
+      </w:pPr>
+      <w:r>
+        <w:rPr>
+          <w:rFonts w:eastAsia="Times New Roman" w:cs="Times New Roman" w:ascii="Times New Roman" w:hAnsi="Times New Roman"/>
+          <w:b/>
+          <w:sz w:val="28"/>
+          <w:szCs w:val="28"/>
+        </w:rPr>
+      </w:r>
+    </w:p>
+    <w:p>
+      <w:pPr>
+        <w:pStyle w:val="LOnormal"/>
+        <w:rPr>
+          <w:rFonts w:ascii="Times New Roman" w:hAnsi="Times New Roman" w:eastAsia="Times New Roman" w:cs="Times New Roman"/>
+          <w:b/>
+          <w:b/>
+          <w:sz w:val="28"/>
+          <w:szCs w:val="28"/>
+        </w:rPr>
+      </w:pPr>
+      <w:r>
+        <w:rPr>
+          <w:rFonts w:eastAsia="Times New Roman" w:cs="Times New Roman" w:ascii="Times New Roman" w:hAnsi="Times New Roman"/>
+          <w:b/>
+          <w:sz w:val="28"/>
+          <w:szCs w:val="28"/>
+        </w:rPr>
+      </w:r>
+    </w:p>
+    <w:p>
+      <w:pPr>
+        <w:pStyle w:val="LOnormal"/>
+        <w:rPr>
+          <w:rFonts w:ascii="Times New Roman" w:hAnsi="Times New Roman" w:eastAsia="Times New Roman" w:cs="Times New Roman"/>
+          <w:b/>
+          <w:b/>
+          <w:sz w:val="28"/>
+          <w:szCs w:val="28"/>
+        </w:rPr>
+      </w:pPr>
+      <w:r>
+        <w:rPr>
+          <w:rFonts w:eastAsia="Times New Roman" w:cs="Times New Roman" w:ascii="Times New Roman" w:hAnsi="Times New Roman"/>
+          <w:b/>
+          <w:sz w:val="28"/>
+          <w:szCs w:val="28"/>
+        </w:rPr>
+      </w:r>
+    </w:p>
+    <w:p>
+      <w:pPr>
+        <w:pStyle w:val="LOnormal"/>
+        <w:rPr>
+          <w:rFonts w:ascii="Times New Roman" w:hAnsi="Times New Roman" w:eastAsia="Times New Roman" w:cs="Times New Roman"/>
+          <w:b/>
+          <w:b/>
+          <w:sz w:val="28"/>
+          <w:szCs w:val="28"/>
+        </w:rPr>
+      </w:pPr>
+      <w:r>
+        <w:rPr>
+          <w:rFonts w:eastAsia="Times New Roman" w:cs="Times New Roman" w:ascii="Times New Roman" w:hAnsi="Times New Roman"/>
+          <w:b/>
+          <w:sz w:val="28"/>
+          <w:szCs w:val="28"/>
+        </w:rPr>
+      </w:r>
+    </w:p>
+    <w:p>
+      <w:pPr>
+        <w:pStyle w:val="LOnormal"/>
+        <w:rPr>
+          <w:rFonts w:ascii="Times New Roman" w:hAnsi="Times New Roman" w:eastAsia="Times New Roman" w:cs="Times New Roman"/>
+          <w:b/>
+          <w:b/>
+          <w:sz w:val="28"/>
+          <w:szCs w:val="28"/>
+        </w:rPr>
+      </w:pPr>
+      <w:r>
+        <w:rPr>
+          <w:rFonts w:eastAsia="Times New Roman" w:cs="Times New Roman" w:ascii="Times New Roman" w:hAnsi="Times New Roman"/>
+          <w:b/>
+          <w:sz w:val="28"/>
+          <w:szCs w:val="28"/>
+        </w:rPr>
+      </w:r>
+    </w:p>
+    <w:p>
+      <w:pPr>
+        <w:pStyle w:val="LOnormal"/>
+        <w:rPr>
+          <w:rFonts w:ascii="Times New Roman" w:hAnsi="Times New Roman" w:eastAsia="Times New Roman" w:cs="Times New Roman"/>
+          <w:b/>
+          <w:b/>
+          <w:sz w:val="28"/>
+          <w:szCs w:val="28"/>
+        </w:rPr>
+      </w:pPr>
+      <w:r>
+        <w:rPr>
+          <w:rFonts w:eastAsia="Times New Roman" w:cs="Times New Roman" w:ascii="Times New Roman" w:hAnsi="Times New Roman"/>
+          <w:b/>
+          <w:sz w:val="28"/>
+          <w:szCs w:val="28"/>
+        </w:rPr>
+      </w:r>
+    </w:p>
+    <w:p>
+      <w:pPr>
+        <w:pStyle w:val="LOnormal"/>
+        <w:rPr>
+          <w:rFonts w:ascii="Times New Roman" w:hAnsi="Times New Roman" w:eastAsia="Times New Roman" w:cs="Times New Roman"/>
+          <w:b/>
+          <w:b/>
+          <w:sz w:val="28"/>
+          <w:szCs w:val="28"/>
+        </w:rPr>
+      </w:pPr>
+      <w:r>
+        <w:rPr>
+          <w:rFonts w:eastAsia="Times New Roman" w:cs="Times New Roman" w:ascii="Times New Roman" w:hAnsi="Times New Roman"/>
+          <w:b/>
+          <w:sz w:val="28"/>
+          <w:szCs w:val="28"/>
+        </w:rPr>
+      </w:r>
+    </w:p>
+    <w:p>
+      <w:pPr>
+        <w:pStyle w:val="LOnormal"/>
+        <w:rPr>
+          <w:rFonts w:ascii="Times New Roman" w:hAnsi="Times New Roman" w:eastAsia="Times New Roman" w:cs="Times New Roman"/>
+          <w:b/>
+          <w:b/>
+          <w:sz w:val="28"/>
+          <w:szCs w:val="28"/>
+        </w:rPr>
+      </w:pPr>
+      <w:r>
+        <w:rPr>
+          <w:rFonts w:eastAsia="Times New Roman" w:cs="Times New Roman" w:ascii="Times New Roman" w:hAnsi="Times New Roman"/>
+          <w:b/>
+          <w:sz w:val="28"/>
+          <w:szCs w:val="28"/>
+        </w:rPr>
+      </w:r>
+    </w:p>
+    <w:p>
+      <w:pPr>
+        <w:pStyle w:val="LOnormal"/>
+        <w:rPr>
+          <w:rFonts w:ascii="Times New Roman" w:hAnsi="Times New Roman" w:eastAsia="Times New Roman" w:cs="Times New Roman"/>
+          <w:b/>
+          <w:b/>
+          <w:sz w:val="28"/>
+          <w:szCs w:val="28"/>
+        </w:rPr>
+      </w:pPr>
+      <w:r>
+        <w:rPr>
+          <w:rFonts w:eastAsia="Times New Roman" w:cs="Times New Roman" w:ascii="Times New Roman" w:hAnsi="Times New Roman"/>
+          <w:b/>
+          <w:sz w:val="28"/>
+          <w:szCs w:val="28"/>
+        </w:rPr>
+      </w:r>
+    </w:p>
+    <w:p>
+      <w:pPr>
+        <w:pStyle w:val="LOnormal"/>
+        <w:rPr>
+          <w:rFonts w:ascii="Times New Roman" w:hAnsi="Times New Roman" w:eastAsia="Times New Roman" w:cs="Times New Roman"/>
+          <w:b/>
+          <w:b/>
+          <w:sz w:val="28"/>
+          <w:szCs w:val="28"/>
+        </w:rPr>
+      </w:pPr>
+      <w:r>
+        <w:rPr>
+          <w:rFonts w:eastAsia="Times New Roman" w:cs="Times New Roman" w:ascii="Times New Roman" w:hAnsi="Times New Roman"/>
+          <w:b/>
+          <w:sz w:val="28"/>
+          <w:szCs w:val="28"/>
+        </w:rPr>
+      </w:r>
+    </w:p>
+    <w:p>
+      <w:pPr>
+        <w:pStyle w:val="LOnormal"/>
+        <w:rPr>
+          <w:rFonts w:ascii="Times New Roman" w:hAnsi="Times New Roman" w:eastAsia="Times New Roman" w:cs="Times New Roman"/>
+          <w:b/>
+          <w:b/>
+          <w:sz w:val="28"/>
+          <w:szCs w:val="28"/>
+        </w:rPr>
+      </w:pPr>
+      <w:r>
+        <w:rPr>
+          <w:rFonts w:eastAsia="Times New Roman" w:cs="Times New Roman" w:ascii="Times New Roman" w:hAnsi="Times New Roman"/>
+          <w:b/>
+          <w:sz w:val="28"/>
+          <w:szCs w:val="28"/>
+        </w:rPr>
+      </w:r>
+    </w:p>
+    <w:p>
+      <w:pPr>
+        <w:pStyle w:val="LOnormal"/>
+        <w:rPr>
+          <w:rFonts w:ascii="Times New Roman" w:hAnsi="Times New Roman" w:eastAsia="Times New Roman" w:cs="Times New Roman"/>
+          <w:b/>
+          <w:b/>
+          <w:sz w:val="28"/>
+          <w:szCs w:val="28"/>
+        </w:rPr>
+      </w:pPr>
+      <w:r>
+        <w:rPr>
+          <w:rFonts w:eastAsia="Times New Roman" w:cs="Times New Roman" w:ascii="Times New Roman" w:hAnsi="Times New Roman"/>
+          <w:b/>
+          <w:sz w:val="28"/>
+          <w:szCs w:val="28"/>
+        </w:rPr>
+      </w:r>
+    </w:p>
+    <w:p>
+      <w:pPr>
+        <w:pStyle w:val="LOnormal"/>
+        <w:rPr>
+          <w:rFonts w:ascii="Times New Roman" w:hAnsi="Times New Roman" w:eastAsia="Times New Roman" w:cs="Times New Roman"/>
+          <w:b/>
+          <w:b/>
+          <w:sz w:val="28"/>
+          <w:szCs w:val="28"/>
+        </w:rPr>
+      </w:pPr>
+      <w:r>
+        <w:rPr>
+          <w:rFonts w:eastAsia="Times New Roman" w:cs="Times New Roman" w:ascii="Times New Roman" w:hAnsi="Times New Roman"/>
+          <w:b/>
+          <w:sz w:val="28"/>
+          <w:szCs w:val="28"/>
+        </w:rPr>
+      </w:r>
+    </w:p>
+    <w:p>
+      <w:pPr>
+        <w:pStyle w:val="LOnormal"/>
+        <w:rPr>
+          <w:rFonts w:ascii="Times New Roman" w:hAnsi="Times New Roman" w:eastAsia="Times New Roman" w:cs="Times New Roman"/>
+          <w:b/>
+          <w:b/>
+          <w:sz w:val="28"/>
+          <w:szCs w:val="28"/>
+        </w:rPr>
+      </w:pPr>
+      <w:r>
+        <w:rPr>
+          <w:rFonts w:eastAsia="Times New Roman" w:cs="Times New Roman" w:ascii="Times New Roman" w:hAnsi="Times New Roman"/>
+          <w:b/>
+          <w:sz w:val="28"/>
+          <w:szCs w:val="28"/>
+        </w:rPr>
+      </w:r>
+    </w:p>
+    <w:p>
+      <w:pPr>
+        <w:pStyle w:val="LOnormal"/>
+        <w:rPr>
+          <w:rFonts w:ascii="Times New Roman" w:hAnsi="Times New Roman" w:eastAsia="Times New Roman" w:cs="Times New Roman"/>
+          <w:b/>
+          <w:b/>
+          <w:sz w:val="28"/>
+          <w:szCs w:val="28"/>
+        </w:rPr>
+      </w:pPr>
+      <w:r>
+        <w:rPr>
+          <w:rFonts w:eastAsia="Times New Roman" w:cs="Times New Roman" w:ascii="Times New Roman" w:hAnsi="Times New Roman"/>
+          <w:b/>
+          <w:sz w:val="28"/>
+          <w:szCs w:val="28"/>
+        </w:rPr>
+      </w:r>
+    </w:p>
+    <w:p>
+      <w:pPr>
+        <w:pStyle w:val="LOnormal"/>
+        <w:rPr>
+          <w:rFonts w:ascii="Times New Roman" w:hAnsi="Times New Roman" w:eastAsia="Times New Roman" w:cs="Times New Roman"/>
+          <w:b/>
+          <w:b/>
+          <w:sz w:val="28"/>
+          <w:szCs w:val="28"/>
+        </w:rPr>
+      </w:pPr>
+      <w:r>
+        <w:rPr>
+          <w:rFonts w:eastAsia="Times New Roman" w:cs="Times New Roman" w:ascii="Times New Roman" w:hAnsi="Times New Roman"/>
+          <w:b/>
+          <w:sz w:val="28"/>
+          <w:szCs w:val="28"/>
+        </w:rPr>
+      </w:r>
+    </w:p>
+    <w:p>
+      <w:pPr>
+        <w:pStyle w:val="LOnormal"/>
+        <w:rPr>
+          <w:rFonts w:ascii="Times New Roman" w:hAnsi="Times New Roman" w:eastAsia="Times New Roman" w:cs="Times New Roman"/>
+          <w:b/>
+          <w:b/>
+          <w:sz w:val="28"/>
+          <w:szCs w:val="28"/>
+        </w:rPr>
+      </w:pPr>
+      <w:r>
+        <w:rPr>
+          <w:rFonts w:eastAsia="Times New Roman" w:cs="Times New Roman" w:ascii="Times New Roman" w:hAnsi="Times New Roman"/>
+          <w:b/>
+          <w:sz w:val="28"/>
+          <w:szCs w:val="28"/>
+        </w:rPr>
+      </w:r>
+    </w:p>
+    <w:p>
+      <w:pPr>
+        <w:pStyle w:val="LOnormal"/>
+        <w:rPr>
+          <w:rFonts w:ascii="Times New Roman" w:hAnsi="Times New Roman" w:eastAsia="Times New Roman" w:cs="Times New Roman"/>
+          <w:b/>
+          <w:b/>
+          <w:sz w:val="28"/>
+          <w:szCs w:val="28"/>
+        </w:rPr>
+      </w:pPr>
+      <w:r>
+        <w:rPr>
+          <w:rFonts w:eastAsia="Times New Roman" w:cs="Times New Roman" w:ascii="Times New Roman" w:hAnsi="Times New Roman"/>
+          <w:b/>
+          <w:sz w:val="28"/>
+          <w:szCs w:val="28"/>
+        </w:rPr>
+      </w:r>
+    </w:p>
+    <w:p>
+      <w:pPr>
+        <w:pStyle w:val="LOnormal"/>
+        <w:rPr>
+          <w:rFonts w:ascii="Times New Roman" w:hAnsi="Times New Roman" w:eastAsia="Times New Roman" w:cs="Times New Roman"/>
+          <w:b/>
+          <w:b/>
+          <w:sz w:val="28"/>
+          <w:szCs w:val="28"/>
+        </w:rPr>
+      </w:pPr>
+      <w:r>
+        <w:rPr>
+          <w:rFonts w:eastAsia="Times New Roman" w:cs="Times New Roman" w:ascii="Times New Roman" w:hAnsi="Times New Roman"/>
+          <w:b/>
+          <w:sz w:val="28"/>
+          <w:szCs w:val="28"/>
+        </w:rPr>
+      </w:r>
+    </w:p>
+    <w:p>
+      <w:pPr>
+        <w:pStyle w:val="LOnormal"/>
+        <w:rPr>
+          <w:rFonts w:ascii="Times New Roman" w:hAnsi="Times New Roman" w:eastAsia="Times New Roman" w:cs="Times New Roman"/>
+          <w:b/>
+          <w:b/>
+          <w:sz w:val="28"/>
+          <w:szCs w:val="28"/>
+        </w:rPr>
+      </w:pPr>
+      <w:r>
+        <w:rPr>
+          <w:rFonts w:eastAsia="Times New Roman" w:cs="Times New Roman" w:ascii="Times New Roman" w:hAnsi="Times New Roman"/>
+          <w:b/>
+          <w:sz w:val="28"/>
+          <w:szCs w:val="28"/>
+        </w:rPr>
+      </w:r>
+    </w:p>
+    <w:p>
+      <w:pPr>
+        <w:pStyle w:val="LOnormal"/>
+        <w:rPr>
+          <w:rFonts w:ascii="Times New Roman" w:hAnsi="Times New Roman" w:eastAsia="Times New Roman" w:cs="Times New Roman"/>
+          <w:b/>
+          <w:b/>
+          <w:sz w:val="28"/>
+          <w:szCs w:val="28"/>
+        </w:rPr>
+      </w:pPr>
+      <w:r>
+        <w:rPr>
+          <w:rFonts w:eastAsia="Times New Roman" w:cs="Times New Roman" w:ascii="Times New Roman" w:hAnsi="Times New Roman"/>
+          <w:b/>
+          <w:sz w:val="28"/>
+          <w:szCs w:val="28"/>
+        </w:rPr>
+      </w:r>
+    </w:p>
+    <w:p>
+      <w:pPr>
+        <w:pStyle w:val="LOnormal"/>
+        <w:rPr>
+          <w:rFonts w:ascii="Times New Roman" w:hAnsi="Times New Roman" w:eastAsia="Times New Roman" w:cs="Times New Roman"/>
+          <w:b/>
+          <w:b/>
+          <w:sz w:val="28"/>
+          <w:szCs w:val="28"/>
+        </w:rPr>
+      </w:pPr>
+      <w:r>
+        <w:rPr>
+          <w:rFonts w:eastAsia="Times New Roman" w:cs="Times New Roman" w:ascii="Times New Roman" w:hAnsi="Times New Roman"/>
+          <w:b/>
+          <w:sz w:val="28"/>
+          <w:szCs w:val="28"/>
+        </w:rPr>
+      </w:r>
+    </w:p>
+    <w:p>
+      <w:pPr>
+        <w:pStyle w:val="LOnormal"/>
+        <w:rPr>
+          <w:rFonts w:ascii="Times New Roman" w:hAnsi="Times New Roman" w:eastAsia="Times New Roman" w:cs="Times New Roman"/>
+          <w:b/>
+          <w:b/>
+          <w:sz w:val="28"/>
+          <w:szCs w:val="28"/>
+        </w:rPr>
+      </w:pPr>
+      <w:r>
+        <w:rPr>
+          <w:rFonts w:eastAsia="Times New Roman" w:cs="Times New Roman" w:ascii="Times New Roman" w:hAnsi="Times New Roman"/>
+          <w:b/>
+          <w:sz w:val="28"/>
+          <w:szCs w:val="28"/>
+        </w:rPr>
+      </w:r>
+    </w:p>
+    <w:p>
+      <w:pPr>
+        <w:pStyle w:val="LOnormal"/>
+        <w:rPr>
+          <w:rFonts w:ascii="Times New Roman" w:hAnsi="Times New Roman" w:eastAsia="Times New Roman" w:cs="Times New Roman"/>
+          <w:b/>
+          <w:b/>
+          <w:sz w:val="28"/>
+          <w:szCs w:val="28"/>
+        </w:rPr>
+      </w:pPr>
+      <w:r>
+        <w:rPr>
+          <w:rFonts w:eastAsia="Times New Roman" w:cs="Times New Roman" w:ascii="Times New Roman" w:hAnsi="Times New Roman"/>
+          <w:b/>
+          <w:sz w:val="28"/>
+          <w:szCs w:val="28"/>
+        </w:rPr>
+      </w:r>
+    </w:p>
+    <w:p>
+      <w:pPr>
+        <w:pStyle w:val="LOnormal"/>
+        <w:rPr>
+          <w:rFonts w:ascii="Times New Roman" w:hAnsi="Times New Roman" w:eastAsia="Times New Roman" w:cs="Times New Roman"/>
+          <w:b/>
+          <w:b/>
+          <w:sz w:val="28"/>
+          <w:szCs w:val="28"/>
+        </w:rPr>
+      </w:pPr>
+      <w:r>
+        <w:rPr>
+          <w:rFonts w:eastAsia="Times New Roman" w:cs="Times New Roman" w:ascii="Times New Roman" w:hAnsi="Times New Roman"/>
+          <w:b/>
+          <w:sz w:val="28"/>
+          <w:szCs w:val="28"/>
+        </w:rPr>
+      </w:r>
+    </w:p>
+    <w:p>
+      <w:pPr>
+        <w:pStyle w:val="LOnormal"/>
+        <w:rPr>
+          <w:rFonts w:ascii="Times New Roman" w:hAnsi="Times New Roman" w:eastAsia="Times New Roman" w:cs="Times New Roman"/>
+          <w:b/>
+          <w:b/>
+          <w:sz w:val="28"/>
+          <w:szCs w:val="28"/>
+        </w:rPr>
+      </w:pPr>
+      <w:r>
+        <w:rPr>
+          <w:rFonts w:eastAsia="Times New Roman" w:cs="Times New Roman" w:ascii="Times New Roman" w:hAnsi="Times New Roman"/>
+          <w:b/>
+          <w:sz w:val="28"/>
+          <w:szCs w:val="28"/>
+        </w:rPr>
+      </w:r>
+    </w:p>
+    <w:p>
+      <w:pPr>
+        <w:pStyle w:val="LOnormal"/>
         <w:rPr>
           <w:sz w:val="40"/>
           <w:szCs w:val="40"/>
@@ -1673,17 +1819,23 @@
     </w:p>
     <w:p>
       <w:pPr>
-        <w:pStyle w:val="Normal1"/>
-        <w:rPr>
-          <w:rFonts w:ascii="Times New Roman" w:hAnsi="Times New Roman" w:eastAsia="Times New Roman" w:cs="Times New Roman"/>
-          <w:b/>
-          <w:b/>
-          <w:sz w:val="28"/>
-          <w:szCs w:val="28"/>
-        </w:rPr>
-      </w:pPr>
-      <w:r>
-        <w:rPr/>
+        <w:pStyle w:val="LOnormal"/>
+        <w:spacing w:before="5041" w:after="0"/>
+        <w:rPr>
+          <w:rFonts w:ascii="Times New Roman" w:hAnsi="Times New Roman" w:eastAsia="Times New Roman" w:cs="Times New Roman"/>
+          <w:b/>
+          <w:b/>
+          <w:sz w:val="28"/>
+          <w:szCs w:val="28"/>
+        </w:rPr>
+      </w:pPr>
+      <w:r>
+        <w:rPr>
+          <w:rFonts w:eastAsia="Times New Roman" w:cs="Times New Roman" w:ascii="Times New Roman" w:hAnsi="Times New Roman"/>
+          <w:b/>
+          <w:sz w:val="28"/>
+          <w:szCs w:val="28"/>
+        </w:rPr>
         <w:drawing>
           <wp:anchor behindDoc="0" distT="0" distB="0" distL="0" distR="0" simplePos="0" locked="0" layoutInCell="1" allowOverlap="1" relativeHeight="2">
             <wp:simplePos x="0" y="0"/>
@@ -1913,63 +2065,79 @@
     </w:p>
     <w:p>
       <w:pPr>
-        <w:pStyle w:val="Normal1"/>
-        <w:rPr>
-          <w:rFonts w:ascii="Times New Roman" w:hAnsi="Times New Roman" w:eastAsia="Times New Roman" w:cs="Times New Roman"/>
-          <w:b/>
-          <w:b/>
-          <w:sz w:val="28"/>
-          <w:szCs w:val="28"/>
-        </w:rPr>
-      </w:pPr>
-      <w:r>
-        <w:rPr/>
-      </w:r>
-    </w:p>
-    <w:p>
-      <w:pPr>
-        <w:pStyle w:val="Normal1"/>
-        <w:rPr>
-          <w:rFonts w:ascii="Times New Roman" w:hAnsi="Times New Roman" w:eastAsia="Times New Roman" w:cs="Times New Roman"/>
-          <w:sz w:val="28"/>
-          <w:szCs w:val="28"/>
-        </w:rPr>
-      </w:pPr>
-      <w:r>
-        <w:rPr>
-          <w:b w:val="false"/>
-          <w:bCs w:val="false"/>
-        </w:rPr>
-      </w:r>
-    </w:p>
-    <w:p>
-      <w:pPr>
-        <w:pStyle w:val="Normal1"/>
-        <w:rPr>
-          <w:rFonts w:ascii="Times New Roman" w:hAnsi="Times New Roman" w:eastAsia="Times New Roman" w:cs="Times New Roman"/>
-          <w:b/>
-          <w:b/>
-          <w:sz w:val="28"/>
-          <w:szCs w:val="28"/>
-        </w:rPr>
-      </w:pPr>
-      <w:r>
-        <w:rPr/>
-      </w:r>
-    </w:p>
-    <w:p>
-      <w:pPr>
-        <w:pStyle w:val="Normal1"/>
-        <w:rPr>
-          <w:rFonts w:ascii="Times New Roman" w:hAnsi="Times New Roman" w:eastAsia="Times New Roman" w:cs="Times New Roman"/>
-          <w:b/>
-          <w:b/>
-          <w:sz w:val="28"/>
-          <w:szCs w:val="28"/>
-        </w:rPr>
-      </w:pPr>
-      <w:r>
-        <w:rPr/>
+        <w:pStyle w:val="LOnormal"/>
+        <w:rPr>
+          <w:rFonts w:ascii="Times New Roman" w:hAnsi="Times New Roman" w:eastAsia="Times New Roman" w:cs="Times New Roman"/>
+          <w:b/>
+          <w:b/>
+          <w:sz w:val="28"/>
+          <w:szCs w:val="28"/>
+        </w:rPr>
+      </w:pPr>
+      <w:r>
+        <w:rPr>
+          <w:rFonts w:eastAsia="Times New Roman" w:cs="Times New Roman" w:ascii="Times New Roman" w:hAnsi="Times New Roman"/>
+          <w:b/>
+          <w:sz w:val="28"/>
+          <w:szCs w:val="28"/>
+        </w:rPr>
+      </w:r>
+    </w:p>
+    <w:p>
+      <w:pPr>
+        <w:pStyle w:val="LOnormal"/>
+        <w:rPr>
+          <w:rFonts w:ascii="Times New Roman" w:hAnsi="Times New Roman" w:eastAsia="Times New Roman" w:cs="Times New Roman"/>
+          <w:sz w:val="28"/>
+          <w:szCs w:val="28"/>
+        </w:rPr>
+      </w:pPr>
+      <w:r>
+        <w:rPr>
+          <w:rFonts w:eastAsia="Times New Roman" w:cs="Times New Roman" w:ascii="Times New Roman" w:hAnsi="Times New Roman"/>
+          <w:sz w:val="28"/>
+          <w:szCs w:val="28"/>
+        </w:rPr>
+      </w:r>
+    </w:p>
+    <w:p>
+      <w:pPr>
+        <w:pStyle w:val="LOnormal"/>
+        <w:rPr>
+          <w:rFonts w:ascii="Times New Roman" w:hAnsi="Times New Roman" w:eastAsia="Times New Roman" w:cs="Times New Roman"/>
+          <w:b/>
+          <w:b/>
+          <w:sz w:val="28"/>
+          <w:szCs w:val="28"/>
+        </w:rPr>
+      </w:pPr>
+      <w:r>
+        <w:rPr>
+          <w:rFonts w:eastAsia="Times New Roman" w:cs="Times New Roman" w:ascii="Times New Roman" w:hAnsi="Times New Roman"/>
+          <w:b/>
+          <w:sz w:val="28"/>
+          <w:szCs w:val="28"/>
+        </w:rPr>
+      </w:r>
+    </w:p>
+    <w:p>
+      <w:pPr>
+        <w:pStyle w:val="LOnormal"/>
+        <w:rPr>
+          <w:rFonts w:ascii="Times New Roman" w:hAnsi="Times New Roman" w:eastAsia="Times New Roman" w:cs="Times New Roman"/>
+          <w:b/>
+          <w:b/>
+          <w:sz w:val="28"/>
+          <w:szCs w:val="28"/>
+        </w:rPr>
+      </w:pPr>
+      <w:r>
+        <w:rPr>
+          <w:rFonts w:eastAsia="Times New Roman" w:cs="Times New Roman" w:ascii="Times New Roman" w:hAnsi="Times New Roman"/>
+          <w:b/>
+          <w:sz w:val="28"/>
+          <w:szCs w:val="28"/>
+        </w:rPr>
         <w:drawing>
           <wp:anchor behindDoc="0" distT="0" distB="0" distL="0" distR="0" simplePos="0" locked="0" layoutInCell="1" allowOverlap="1" relativeHeight="7">
             <wp:simplePos x="0" y="0"/>
@@ -2064,92 +2232,122 @@
     </w:p>
     <w:p>
       <w:pPr>
-        <w:pStyle w:val="Normal1"/>
-        <w:rPr>
-          <w:rFonts w:ascii="Times New Roman" w:hAnsi="Times New Roman" w:eastAsia="Times New Roman" w:cs="Times New Roman"/>
-          <w:b/>
-          <w:b/>
-          <w:sz w:val="28"/>
-          <w:szCs w:val="28"/>
-        </w:rPr>
-      </w:pPr>
-      <w:r>
-        <w:rPr/>
-      </w:r>
-    </w:p>
-    <w:p>
-      <w:pPr>
-        <w:pStyle w:val="Normal1"/>
-        <w:rPr>
-          <w:rFonts w:ascii="Times New Roman" w:hAnsi="Times New Roman" w:eastAsia="Times New Roman" w:cs="Times New Roman"/>
-          <w:b/>
-          <w:b/>
-          <w:sz w:val="28"/>
-          <w:szCs w:val="28"/>
-        </w:rPr>
-      </w:pPr>
-      <w:r>
-        <w:rPr/>
-      </w:r>
-    </w:p>
-    <w:p>
-      <w:pPr>
-        <w:pStyle w:val="Normal1"/>
-        <w:rPr>
-          <w:rFonts w:ascii="Times New Roman" w:hAnsi="Times New Roman" w:eastAsia="Times New Roman" w:cs="Times New Roman"/>
-          <w:b/>
-          <w:b/>
-          <w:sz w:val="28"/>
-          <w:szCs w:val="28"/>
-        </w:rPr>
-      </w:pPr>
-      <w:r>
-        <w:rPr/>
-      </w:r>
-    </w:p>
-    <w:p>
-      <w:pPr>
-        <w:pStyle w:val="Normal1"/>
-        <w:rPr>
-          <w:rFonts w:ascii="Times New Roman" w:hAnsi="Times New Roman" w:eastAsia="Times New Roman" w:cs="Times New Roman"/>
-          <w:b/>
-          <w:b/>
-          <w:sz w:val="28"/>
-          <w:szCs w:val="28"/>
-        </w:rPr>
-      </w:pPr>
-      <w:r>
-        <w:rPr/>
-      </w:r>
-    </w:p>
-    <w:p>
-      <w:pPr>
-        <w:pStyle w:val="Normal1"/>
-        <w:rPr>
-          <w:rFonts w:ascii="Times New Roman" w:hAnsi="Times New Roman" w:eastAsia="Times New Roman" w:cs="Times New Roman"/>
-          <w:b/>
-          <w:b/>
-          <w:sz w:val="28"/>
-          <w:szCs w:val="28"/>
-        </w:rPr>
-      </w:pPr>
-      <w:r>
-        <w:rPr/>
-      </w:r>
-    </w:p>
-    <w:p>
-      <w:pPr>
-        <w:pStyle w:val="Normal1"/>
-        <w:rPr>
-          <w:rFonts w:ascii="Times New Roman" w:hAnsi="Times New Roman" w:eastAsia="Times New Roman" w:cs="Times New Roman"/>
-          <w:b/>
-          <w:b/>
-          <w:sz w:val="28"/>
-          <w:szCs w:val="28"/>
-        </w:rPr>
-      </w:pPr>
-      <w:r>
-        <w:rPr/>
+        <w:pStyle w:val="LOnormal"/>
+        <w:rPr>
+          <w:rFonts w:ascii="Times New Roman" w:hAnsi="Times New Roman" w:eastAsia="Times New Roman" w:cs="Times New Roman"/>
+          <w:b/>
+          <w:b/>
+          <w:sz w:val="28"/>
+          <w:szCs w:val="28"/>
+        </w:rPr>
+      </w:pPr>
+      <w:r>
+        <w:rPr>
+          <w:rFonts w:eastAsia="Times New Roman" w:cs="Times New Roman" w:ascii="Times New Roman" w:hAnsi="Times New Roman"/>
+          <w:b/>
+          <w:sz w:val="28"/>
+          <w:szCs w:val="28"/>
+        </w:rPr>
+      </w:r>
+    </w:p>
+    <w:p>
+      <w:pPr>
+        <w:pStyle w:val="LOnormal"/>
+        <w:rPr>
+          <w:rFonts w:ascii="Times New Roman" w:hAnsi="Times New Roman" w:eastAsia="Times New Roman" w:cs="Times New Roman"/>
+          <w:b/>
+          <w:b/>
+          <w:sz w:val="28"/>
+          <w:szCs w:val="28"/>
+        </w:rPr>
+      </w:pPr>
+      <w:r>
+        <w:rPr>
+          <w:rFonts w:eastAsia="Times New Roman" w:cs="Times New Roman" w:ascii="Times New Roman" w:hAnsi="Times New Roman"/>
+          <w:b/>
+          <w:sz w:val="28"/>
+          <w:szCs w:val="28"/>
+        </w:rPr>
+      </w:r>
+    </w:p>
+    <w:p>
+      <w:pPr>
+        <w:pStyle w:val="LOnormal"/>
+        <w:rPr>
+          <w:rFonts w:ascii="Times New Roman" w:hAnsi="Times New Roman" w:eastAsia="Times New Roman" w:cs="Times New Roman"/>
+          <w:b/>
+          <w:b/>
+          <w:sz w:val="28"/>
+          <w:szCs w:val="28"/>
+        </w:rPr>
+      </w:pPr>
+      <w:r>
+        <w:rPr>
+          <w:rFonts w:eastAsia="Times New Roman" w:cs="Times New Roman" w:ascii="Times New Roman" w:hAnsi="Times New Roman"/>
+          <w:b/>
+          <w:sz w:val="28"/>
+          <w:szCs w:val="28"/>
+        </w:rPr>
+      </w:r>
+    </w:p>
+    <w:p>
+      <w:pPr>
+        <w:pStyle w:val="LOnormal"/>
+        <w:rPr>
+          <w:rFonts w:ascii="Times New Roman" w:hAnsi="Times New Roman" w:eastAsia="Times New Roman" w:cs="Times New Roman"/>
+          <w:b/>
+          <w:b/>
+          <w:sz w:val="28"/>
+          <w:szCs w:val="28"/>
+        </w:rPr>
+      </w:pPr>
+      <w:r>
+        <w:rPr>
+          <w:rFonts w:eastAsia="Times New Roman" w:cs="Times New Roman" w:ascii="Times New Roman" w:hAnsi="Times New Roman"/>
+          <w:b/>
+          <w:sz w:val="28"/>
+          <w:szCs w:val="28"/>
+        </w:rPr>
+      </w:r>
+    </w:p>
+    <w:p>
+      <w:pPr>
+        <w:pStyle w:val="LOnormal"/>
+        <w:rPr>
+          <w:rFonts w:ascii="Times New Roman" w:hAnsi="Times New Roman" w:eastAsia="Times New Roman" w:cs="Times New Roman"/>
+          <w:b/>
+          <w:b/>
+          <w:sz w:val="28"/>
+          <w:szCs w:val="28"/>
+        </w:rPr>
+      </w:pPr>
+      <w:r>
+        <w:rPr>
+          <w:rFonts w:eastAsia="Times New Roman" w:cs="Times New Roman" w:ascii="Times New Roman" w:hAnsi="Times New Roman"/>
+          <w:b/>
+          <w:sz w:val="28"/>
+          <w:szCs w:val="28"/>
+        </w:rPr>
+      </w:r>
+    </w:p>
+    <w:p>
+      <w:pPr>
+        <w:pStyle w:val="LOnormal"/>
+        <w:rPr>
+          <w:rFonts w:ascii="Times New Roman" w:hAnsi="Times New Roman" w:eastAsia="Times New Roman" w:cs="Times New Roman"/>
+          <w:b/>
+          <w:b/>
+          <w:sz w:val="28"/>
+          <w:szCs w:val="28"/>
+        </w:rPr>
+      </w:pPr>
+      <w:r>
+        <w:rPr>
+          <w:rFonts w:eastAsia="Times New Roman" w:cs="Times New Roman" w:ascii="Times New Roman" w:hAnsi="Times New Roman"/>
+          <w:b/>
+          <w:sz w:val="28"/>
+          <w:szCs w:val="28"/>
+        </w:rPr>
         <w:drawing>
           <wp:anchor behindDoc="0" distT="0" distB="0" distL="0" distR="0" simplePos="0" locked="0" layoutInCell="1" allowOverlap="1" relativeHeight="9">
             <wp:simplePos x="0" y="0"/>
@@ -2199,106 +2397,697 @@
     </w:p>
     <w:p>
       <w:pPr>
-        <w:pStyle w:val="Normal1"/>
-        <w:rPr>
-          <w:rFonts w:ascii="Times New Roman" w:hAnsi="Times New Roman" w:eastAsia="Times New Roman" w:cs="Times New Roman"/>
-          <w:b/>
-          <w:b/>
-          <w:sz w:val="28"/>
-          <w:szCs w:val="28"/>
-        </w:rPr>
-      </w:pPr>
-      <w:r>
-        <w:rPr/>
-      </w:r>
-    </w:p>
-    <w:p>
-      <w:pPr>
-        <w:pStyle w:val="Normal1"/>
-        <w:rPr>
-          <w:rFonts w:ascii="Times New Roman" w:hAnsi="Times New Roman" w:eastAsia="Times New Roman" w:cs="Times New Roman"/>
-          <w:b/>
-          <w:b/>
-          <w:sz w:val="28"/>
-          <w:szCs w:val="28"/>
-        </w:rPr>
-      </w:pPr>
-      <w:r>
-        <w:rPr/>
-      </w:r>
-    </w:p>
-    <w:p>
-      <w:pPr>
-        <w:pStyle w:val="Normal1"/>
-        <w:rPr>
-          <w:rFonts w:ascii="Times New Roman" w:hAnsi="Times New Roman" w:eastAsia="Times New Roman" w:cs="Times New Roman"/>
-          <w:b/>
-          <w:b/>
-          <w:sz w:val="28"/>
-          <w:szCs w:val="28"/>
-        </w:rPr>
-      </w:pPr>
-      <w:r>
-        <w:rPr/>
-      </w:r>
-    </w:p>
-    <w:p>
-      <w:pPr>
-        <w:pStyle w:val="Normal1"/>
-        <w:rPr/>
-      </w:pPr>
-      <w:r>
-        <w:rPr/>
-      </w:r>
-    </w:p>
-    <w:p>
-      <w:pPr>
-        <w:pStyle w:val="Normal1"/>
-        <w:rPr/>
-      </w:pPr>
-      <w:r>
-        <w:rPr/>
-      </w:r>
-    </w:p>
-    <w:p>
-      <w:pPr>
-        <w:pStyle w:val="Normal1"/>
-        <w:rPr/>
-      </w:pPr>
-      <w:r>
-        <w:rPr/>
-      </w:r>
-    </w:p>
-    <w:p>
-      <w:pPr>
-        <w:pStyle w:val="Normal1"/>
-        <w:rPr/>
-      </w:pPr>
-      <w:r>
-        <w:rPr/>
-      </w:r>
-    </w:p>
-    <w:p>
-      <w:pPr>
-        <w:pStyle w:val="Normal1"/>
-        <w:rPr/>
-      </w:pPr>
-      <w:r>
-        <w:rPr/>
-      </w:r>
-    </w:p>
-    <w:p>
-      <w:pPr>
-        <w:pStyle w:val="Normal1"/>
-        <w:rPr/>
-      </w:pPr>
-      <w:r>
-        <w:rPr/>
-      </w:r>
-    </w:p>
-    <w:p>
-      <w:pPr>
-        <w:pStyle w:val="Normal1"/>
+        <w:pStyle w:val="LOnormal"/>
+        <w:rPr>
+          <w:rFonts w:ascii="Times New Roman" w:hAnsi="Times New Roman" w:eastAsia="Times New Roman" w:cs="Times New Roman"/>
+          <w:b/>
+          <w:b/>
+          <w:sz w:val="28"/>
+          <w:szCs w:val="28"/>
+        </w:rPr>
+      </w:pPr>
+      <w:r>
+        <w:rPr>
+          <w:rFonts w:eastAsia="Times New Roman" w:cs="Times New Roman" w:ascii="Times New Roman" w:hAnsi="Times New Roman"/>
+          <w:b/>
+          <w:sz w:val="28"/>
+          <w:szCs w:val="28"/>
+        </w:rPr>
+      </w:r>
+    </w:p>
+    <w:p>
+      <w:pPr>
+        <w:pStyle w:val="LOnormal"/>
+        <w:rPr>
+          <w:rFonts w:ascii="Times New Roman" w:hAnsi="Times New Roman" w:eastAsia="Times New Roman" w:cs="Times New Roman"/>
+          <w:b/>
+          <w:b/>
+          <w:sz w:val="28"/>
+          <w:szCs w:val="28"/>
+        </w:rPr>
+      </w:pPr>
+      <w:r>
+        <w:rPr>
+          <w:rFonts w:eastAsia="Times New Roman" w:cs="Times New Roman" w:ascii="Times New Roman" w:hAnsi="Times New Roman"/>
+          <w:b/>
+          <w:sz w:val="28"/>
+          <w:szCs w:val="28"/>
+        </w:rPr>
+      </w:r>
+    </w:p>
+    <w:p>
+      <w:pPr>
+        <w:pStyle w:val="LOnormal"/>
+        <w:rPr>
+          <w:rFonts w:ascii="Times New Roman" w:hAnsi="Times New Roman" w:eastAsia="Times New Roman" w:cs="Times New Roman"/>
+          <w:b/>
+          <w:b/>
+          <w:sz w:val="28"/>
+          <w:szCs w:val="28"/>
+        </w:rPr>
+      </w:pPr>
+      <w:r>
+        <w:rPr>
+          <w:rFonts w:eastAsia="Times New Roman" w:cs="Times New Roman" w:ascii="Times New Roman" w:hAnsi="Times New Roman"/>
+          <w:b/>
+          <w:sz w:val="28"/>
+          <w:szCs w:val="28"/>
+        </w:rPr>
+        <w:drawing>
+          <wp:anchor behindDoc="0" distT="0" distB="0" distL="0" distR="0" simplePos="0" locked="0" layoutInCell="1" allowOverlap="1" relativeHeight="19">
+            <wp:simplePos x="0" y="0"/>
+            <wp:positionH relativeFrom="column">
+              <wp:posOffset>11430</wp:posOffset>
+            </wp:positionH>
+            <wp:positionV relativeFrom="paragraph">
+              <wp:posOffset>-262255</wp:posOffset>
+            </wp:positionV>
+            <wp:extent cx="1866900" cy="1143000"/>
+            <wp:effectExtent l="0" t="0" r="0" b="0"/>
+            <wp:wrapSquare wrapText="largest"/>
+            <wp:docPr id="9" name="Изображение18" descr=""/>
+            <wp:cNvGraphicFramePr>
+              <a:graphicFrameLocks xmlns:a="http://schemas.openxmlformats.org/drawingml/2006/main" noChangeAspect="1"/>
+            </wp:cNvGraphicFramePr>
+            <a:graphic xmlns:a="http://schemas.openxmlformats.org/drawingml/2006/main">
+              <a:graphicData uri="http://schemas.openxmlformats.org/drawingml/2006/picture">
+                <pic:pic xmlns:pic="http://schemas.openxmlformats.org/drawingml/2006/picture">
+                  <pic:nvPicPr>
+                    <pic:cNvPr id="9" name="Изображение18" descr=""/>
+                    <pic:cNvPicPr>
+                      <a:picLocks noChangeAspect="1" noChangeArrowheads="1"/>
+                    </pic:cNvPicPr>
+                  </pic:nvPicPr>
+                  <pic:blipFill>
+                    <a:blip r:embed="rId10"/>
+                    <a:stretch>
+                      <a:fillRect/>
+                    </a:stretch>
+                  </pic:blipFill>
+                  <pic:spPr bwMode="auto">
+                    <a:xfrm>
+                      <a:off x="0" y="0"/>
+                      <a:ext cx="1866900" cy="1143000"/>
+                    </a:xfrm>
+                    <a:prstGeom prst="rect">
+                      <a:avLst/>
+                    </a:prstGeom>
+                  </pic:spPr>
+                </pic:pic>
+              </a:graphicData>
+            </a:graphic>
+          </wp:anchor>
+        </w:drawing>
+        <w:drawing>
+          <wp:anchor behindDoc="0" distT="0" distB="0" distL="0" distR="0" simplePos="0" locked="0" layoutInCell="1" allowOverlap="1" relativeHeight="20">
+            <wp:simplePos x="0" y="0"/>
+            <wp:positionH relativeFrom="column">
+              <wp:posOffset>2079625</wp:posOffset>
+            </wp:positionH>
+            <wp:positionV relativeFrom="paragraph">
+              <wp:posOffset>-215900</wp:posOffset>
+            </wp:positionV>
+            <wp:extent cx="1333500" cy="1000125"/>
+            <wp:effectExtent l="0" t="0" r="0" b="0"/>
+            <wp:wrapSquare wrapText="largest"/>
+            <wp:docPr id="10" name="Изображение19" descr=""/>
+            <wp:cNvGraphicFramePr>
+              <a:graphicFrameLocks xmlns:a="http://schemas.openxmlformats.org/drawingml/2006/main" noChangeAspect="1"/>
+            </wp:cNvGraphicFramePr>
+            <a:graphic xmlns:a="http://schemas.openxmlformats.org/drawingml/2006/main">
+              <a:graphicData uri="http://schemas.openxmlformats.org/drawingml/2006/picture">
+                <pic:pic xmlns:pic="http://schemas.openxmlformats.org/drawingml/2006/picture">
+                  <pic:nvPicPr>
+                    <pic:cNvPr id="10" name="Изображение19" descr=""/>
+                    <pic:cNvPicPr>
+                      <a:picLocks noChangeAspect="1" noChangeArrowheads="1"/>
+                    </pic:cNvPicPr>
+                  </pic:nvPicPr>
+                  <pic:blipFill>
+                    <a:blip r:embed="rId11"/>
+                    <a:stretch>
+                      <a:fillRect/>
+                    </a:stretch>
+                  </pic:blipFill>
+                  <pic:spPr bwMode="auto">
+                    <a:xfrm>
+                      <a:off x="0" y="0"/>
+                      <a:ext cx="1333500" cy="1000125"/>
+                    </a:xfrm>
+                    <a:prstGeom prst="rect">
+                      <a:avLst/>
+                    </a:prstGeom>
+                  </pic:spPr>
+                </pic:pic>
+              </a:graphicData>
+            </a:graphic>
+          </wp:anchor>
+        </w:drawing>
+      </w:r>
+    </w:p>
+    <w:p>
+      <w:pPr>
+        <w:pStyle w:val="LOnormal"/>
+        <w:rPr/>
+      </w:pPr>
+      <w:r>
+        <w:rPr/>
+      </w:r>
+    </w:p>
+    <w:p>
+      <w:pPr>
+        <w:pStyle w:val="LOnormal"/>
+        <w:rPr/>
+      </w:pPr>
+      <w:r>
+        <w:rPr/>
+      </w:r>
+    </w:p>
+    <w:p>
+      <w:pPr>
+        <w:pStyle w:val="LOnormal"/>
+        <w:rPr/>
+      </w:pPr>
+      <w:r>
+        <w:rPr/>
+      </w:r>
+    </w:p>
+    <w:p>
+      <w:pPr>
+        <w:pStyle w:val="LOnormal"/>
+        <w:rPr/>
+      </w:pPr>
+      <w:r>
+        <w:rPr/>
+      </w:r>
+    </w:p>
+    <w:p>
+      <w:pPr>
+        <w:pStyle w:val="LOnormal"/>
+        <w:rPr/>
+      </w:pPr>
+      <w:r>
+        <w:rPr/>
+      </w:r>
+    </w:p>
+    <w:p>
+      <w:pPr>
+        <w:pStyle w:val="LOnormal"/>
+        <w:rPr/>
+      </w:pPr>
+      <w:r>
+        <w:rPr/>
+        <w:drawing>
+          <wp:anchor behindDoc="0" distT="0" distB="0" distL="0" distR="0" simplePos="0" locked="0" layoutInCell="1" allowOverlap="1" relativeHeight="21">
+            <wp:simplePos x="0" y="0"/>
+            <wp:positionH relativeFrom="column">
+              <wp:posOffset>151130</wp:posOffset>
+            </wp:positionH>
+            <wp:positionV relativeFrom="paragraph">
+              <wp:posOffset>8255</wp:posOffset>
+            </wp:positionV>
+            <wp:extent cx="1666875" cy="1247775"/>
+            <wp:effectExtent l="0" t="0" r="0" b="0"/>
+            <wp:wrapSquare wrapText="largest"/>
+            <wp:docPr id="11" name="Изображение20" descr=""/>
+            <wp:cNvGraphicFramePr>
+              <a:graphicFrameLocks xmlns:a="http://schemas.openxmlformats.org/drawingml/2006/main" noChangeAspect="1"/>
+            </wp:cNvGraphicFramePr>
+            <a:graphic xmlns:a="http://schemas.openxmlformats.org/drawingml/2006/main">
+              <a:graphicData uri="http://schemas.openxmlformats.org/drawingml/2006/picture">
+                <pic:pic xmlns:pic="http://schemas.openxmlformats.org/drawingml/2006/picture">
+                  <pic:nvPicPr>
+                    <pic:cNvPr id="11" name="Изображение20" descr=""/>
+                    <pic:cNvPicPr>
+                      <a:picLocks noChangeAspect="1" noChangeArrowheads="1"/>
+                    </pic:cNvPicPr>
+                  </pic:nvPicPr>
+                  <pic:blipFill>
+                    <a:blip r:embed="rId12"/>
+                    <a:stretch>
+                      <a:fillRect/>
+                    </a:stretch>
+                  </pic:blipFill>
+                  <pic:spPr bwMode="auto">
+                    <a:xfrm>
+                      <a:off x="0" y="0"/>
+                      <a:ext cx="1666875" cy="1247775"/>
+                    </a:xfrm>
+                    <a:prstGeom prst="rect">
+                      <a:avLst/>
+                    </a:prstGeom>
+                  </pic:spPr>
+                </pic:pic>
+              </a:graphicData>
+            </a:graphic>
+          </wp:anchor>
+        </w:drawing>
+        <w:drawing>
+          <wp:anchor behindDoc="0" distT="0" distB="0" distL="0" distR="0" simplePos="0" locked="0" layoutInCell="1" allowOverlap="1" relativeHeight="22">
+            <wp:simplePos x="0" y="0"/>
+            <wp:positionH relativeFrom="column">
+              <wp:posOffset>2115185</wp:posOffset>
+            </wp:positionH>
+            <wp:positionV relativeFrom="paragraph">
+              <wp:posOffset>-15875</wp:posOffset>
+            </wp:positionV>
+            <wp:extent cx="1914525" cy="1209675"/>
+            <wp:effectExtent l="0" t="0" r="0" b="0"/>
+            <wp:wrapSquare wrapText="largest"/>
+            <wp:docPr id="12" name="Изображение21" descr=""/>
+            <wp:cNvGraphicFramePr>
+              <a:graphicFrameLocks xmlns:a="http://schemas.openxmlformats.org/drawingml/2006/main" noChangeAspect="1"/>
+            </wp:cNvGraphicFramePr>
+            <a:graphic xmlns:a="http://schemas.openxmlformats.org/drawingml/2006/main">
+              <a:graphicData uri="http://schemas.openxmlformats.org/drawingml/2006/picture">
+                <pic:pic xmlns:pic="http://schemas.openxmlformats.org/drawingml/2006/picture">
+                  <pic:nvPicPr>
+                    <pic:cNvPr id="12" name="Изображение21" descr=""/>
+                    <pic:cNvPicPr>
+                      <a:picLocks noChangeAspect="1" noChangeArrowheads="1"/>
+                    </pic:cNvPicPr>
+                  </pic:nvPicPr>
+                  <pic:blipFill>
+                    <a:blip r:embed="rId13"/>
+                    <a:stretch>
+                      <a:fillRect/>
+                    </a:stretch>
+                  </pic:blipFill>
+                  <pic:spPr bwMode="auto">
+                    <a:xfrm>
+                      <a:off x="0" y="0"/>
+                      <a:ext cx="1914525" cy="1209675"/>
+                    </a:xfrm>
+                    <a:prstGeom prst="rect">
+                      <a:avLst/>
+                    </a:prstGeom>
+                  </pic:spPr>
+                </pic:pic>
+              </a:graphicData>
+            </a:graphic>
+          </wp:anchor>
+        </w:drawing>
+      </w:r>
+    </w:p>
+    <w:p>
+      <w:pPr>
+        <w:pStyle w:val="LOnormal"/>
+        <w:rPr/>
+      </w:pPr>
+      <w:r>
+        <w:rPr/>
+      </w:r>
+    </w:p>
+    <w:p>
+      <w:pPr>
+        <w:pStyle w:val="LOnormal"/>
+        <w:rPr/>
+      </w:pPr>
+      <w:r>
+        <w:rPr/>
+      </w:r>
+    </w:p>
+    <w:p>
+      <w:pPr>
+        <w:pStyle w:val="LOnormal"/>
+        <w:rPr/>
+      </w:pPr>
+      <w:r>
+        <w:rPr/>
+      </w:r>
+    </w:p>
+    <w:p>
+      <w:pPr>
+        <w:pStyle w:val="LOnormal"/>
+        <w:rPr/>
+      </w:pPr>
+      <w:r>
+        <w:rPr/>
+      </w:r>
+    </w:p>
+    <w:p>
+      <w:pPr>
+        <w:pStyle w:val="LOnormal"/>
+        <w:rPr/>
+      </w:pPr>
+      <w:r>
+        <w:rPr/>
+      </w:r>
+    </w:p>
+    <w:p>
+      <w:pPr>
+        <w:pStyle w:val="LOnormal"/>
+        <w:rPr/>
+      </w:pPr>
+      <w:r>
+        <w:rPr/>
+      </w:r>
+    </w:p>
+    <w:p>
+      <w:pPr>
+        <w:pStyle w:val="LOnormal"/>
+        <w:rPr/>
+      </w:pPr>
+      <w:r>
+        <w:rPr/>
+      </w:r>
+    </w:p>
+    <w:p>
+      <w:pPr>
+        <w:pStyle w:val="LOnormal"/>
+        <w:rPr/>
+      </w:pPr>
+      <w:r>
+        <w:rPr/>
+      </w:r>
+    </w:p>
+    <w:p>
+      <w:pPr>
+        <w:pStyle w:val="LOnormal"/>
+        <w:rPr/>
+      </w:pPr>
+      <w:r>
+        <w:rPr/>
+      </w:r>
+    </w:p>
+    <w:p>
+      <w:pPr>
+        <w:pStyle w:val="LOnormal"/>
+        <w:rPr/>
+      </w:pPr>
+      <w:r>
+        <w:rPr/>
+      </w:r>
+    </w:p>
+    <w:p>
+      <w:pPr>
+        <w:pStyle w:val="LOnormal"/>
+        <w:rPr/>
+      </w:pPr>
+      <w:r>
+        <w:rPr/>
+      </w:r>
+    </w:p>
+    <w:p>
+      <w:pPr>
+        <w:pStyle w:val="LOnormal"/>
+        <w:rPr/>
+      </w:pPr>
+      <w:r>
+        <w:rPr/>
+      </w:r>
+    </w:p>
+    <w:p>
+      <w:pPr>
+        <w:pStyle w:val="LOnormal"/>
+        <w:rPr/>
+      </w:pPr>
+      <w:r>
+        <w:rPr/>
+      </w:r>
+    </w:p>
+    <w:p>
+      <w:pPr>
+        <w:pStyle w:val="LOnormal"/>
+        <w:rPr/>
+      </w:pPr>
+      <w:r>
+        <w:rPr/>
+      </w:r>
+    </w:p>
+    <w:p>
+      <w:pPr>
+        <w:pStyle w:val="LOnormal"/>
+        <w:rPr/>
+      </w:pPr>
+      <w:r>
+        <w:rPr/>
+      </w:r>
+    </w:p>
+    <w:p>
+      <w:pPr>
+        <w:pStyle w:val="LOnormal"/>
+        <w:rPr/>
+      </w:pPr>
+      <w:r>
+        <w:rPr/>
+      </w:r>
+    </w:p>
+    <w:p>
+      <w:pPr>
+        <w:pStyle w:val="LOnormal"/>
+        <w:rPr/>
+      </w:pPr>
+      <w:r>
+        <w:rPr/>
+      </w:r>
+    </w:p>
+    <w:p>
+      <w:pPr>
+        <w:pStyle w:val="LOnormal"/>
+        <w:rPr/>
+      </w:pPr>
+      <w:r>
+        <w:rPr/>
+      </w:r>
+    </w:p>
+    <w:p>
+      <w:pPr>
+        <w:pStyle w:val="LOnormal"/>
+        <w:rPr/>
+      </w:pPr>
+      <w:r>
+        <w:rPr/>
+      </w:r>
+    </w:p>
+    <w:p>
+      <w:pPr>
+        <w:pStyle w:val="LOnormal"/>
+        <w:rPr/>
+      </w:pPr>
+      <w:r>
+        <w:rPr/>
+      </w:r>
+    </w:p>
+    <w:p>
+      <w:pPr>
+        <w:pStyle w:val="LOnormal"/>
+        <w:rPr/>
+      </w:pPr>
+      <w:r>
+        <w:rPr/>
+      </w:r>
+    </w:p>
+    <w:p>
+      <w:pPr>
+        <w:pStyle w:val="LOnormal"/>
+        <w:rPr/>
+      </w:pPr>
+      <w:r>
+        <w:rPr/>
+      </w:r>
+    </w:p>
+    <w:p>
+      <w:pPr>
+        <w:pStyle w:val="LOnormal"/>
+        <w:rPr/>
+      </w:pPr>
+      <w:r>
+        <w:rPr/>
+      </w:r>
+    </w:p>
+    <w:p>
+      <w:pPr>
+        <w:pStyle w:val="LOnormal"/>
+        <w:rPr/>
+      </w:pPr>
+      <w:r>
+        <w:rPr/>
+      </w:r>
+    </w:p>
+    <w:p>
+      <w:pPr>
+        <w:pStyle w:val="LOnormal"/>
+        <w:rPr/>
+      </w:pPr>
+      <w:r>
+        <w:rPr/>
+      </w:r>
+    </w:p>
+    <w:p>
+      <w:pPr>
+        <w:pStyle w:val="LOnormal"/>
+        <w:rPr/>
+      </w:pPr>
+      <w:r>
+        <w:rPr/>
+      </w:r>
+    </w:p>
+    <w:p>
+      <w:pPr>
+        <w:pStyle w:val="LOnormal"/>
+        <w:rPr/>
+      </w:pPr>
+      <w:r>
+        <w:rPr/>
+      </w:r>
+    </w:p>
+    <w:p>
+      <w:pPr>
+        <w:pStyle w:val="LOnormal"/>
+        <w:rPr/>
+      </w:pPr>
+      <w:r>
+        <w:rPr/>
+      </w:r>
+    </w:p>
+    <w:p>
+      <w:pPr>
+        <w:pStyle w:val="LOnormal"/>
+        <w:rPr/>
+      </w:pPr>
+      <w:r>
+        <w:rPr/>
+      </w:r>
+    </w:p>
+    <w:p>
+      <w:pPr>
+        <w:pStyle w:val="LOnormal"/>
+        <w:rPr/>
+      </w:pPr>
+      <w:r>
+        <w:rPr/>
+      </w:r>
+    </w:p>
+    <w:p>
+      <w:pPr>
+        <w:pStyle w:val="LOnormal"/>
+        <w:rPr/>
+      </w:pPr>
+      <w:r>
+        <w:rPr/>
+      </w:r>
+    </w:p>
+    <w:p>
+      <w:pPr>
+        <w:pStyle w:val="LOnormal"/>
+        <w:rPr/>
+      </w:pPr>
+      <w:r>
+        <w:rPr/>
+      </w:r>
+    </w:p>
+    <w:p>
+      <w:pPr>
+        <w:pStyle w:val="LOnormal"/>
+        <w:rPr/>
+      </w:pPr>
+      <w:r>
+        <w:rPr/>
+      </w:r>
+    </w:p>
+    <w:p>
+      <w:pPr>
+        <w:pStyle w:val="LOnormal"/>
+        <w:rPr/>
+      </w:pPr>
+      <w:r>
+        <w:rPr/>
+      </w:r>
+    </w:p>
+    <w:p>
+      <w:pPr>
+        <w:pStyle w:val="LOnormal"/>
+        <w:rPr/>
+      </w:pPr>
+      <w:r>
+        <w:rPr/>
+      </w:r>
+    </w:p>
+    <w:p>
+      <w:pPr>
+        <w:pStyle w:val="LOnormal"/>
+        <w:rPr/>
+      </w:pPr>
+      <w:r>
+        <w:rPr/>
+      </w:r>
+    </w:p>
+    <w:p>
+      <w:pPr>
+        <w:pStyle w:val="LOnormal"/>
+        <w:rPr/>
+      </w:pPr>
+      <w:r>
+        <w:rPr/>
+      </w:r>
+    </w:p>
+    <w:p>
+      <w:pPr>
+        <w:pStyle w:val="LOnormal"/>
+        <w:rPr/>
+      </w:pPr>
+      <w:r>
+        <w:rPr/>
+      </w:r>
+    </w:p>
+    <w:p>
+      <w:pPr>
+        <w:pStyle w:val="LOnormal"/>
+        <w:rPr/>
+      </w:pPr>
+      <w:r>
+        <w:rPr/>
+      </w:r>
+    </w:p>
+    <w:p>
+      <w:pPr>
+        <w:pStyle w:val="LOnormal"/>
+        <w:rPr/>
+      </w:pPr>
+      <w:r>
+        <w:rPr/>
+      </w:r>
+    </w:p>
+    <w:p>
+      <w:pPr>
+        <w:pStyle w:val="LOnormal"/>
+        <w:rPr/>
+      </w:pPr>
+      <w:r>
+        <w:rPr/>
+      </w:r>
+    </w:p>
+    <w:p>
+      <w:pPr>
+        <w:pStyle w:val="LOnormal"/>
+        <w:rPr/>
+      </w:pPr>
+      <w:r>
+        <w:rPr/>
+      </w:r>
+    </w:p>
+    <w:p>
+      <w:pPr>
+        <w:pStyle w:val="LOnormal"/>
+        <w:rPr/>
+      </w:pPr>
+      <w:r>
+        <w:rPr/>
+      </w:r>
+    </w:p>
+    <w:p>
+      <w:pPr>
+        <w:pStyle w:val="LOnormal"/>
+        <w:rPr/>
+      </w:pPr>
+      <w:r>
+        <w:rPr/>
+      </w:r>
+    </w:p>
+    <w:p>
+      <w:pPr>
+        <w:pStyle w:val="LOnormal"/>
         <w:rPr>
           <w:b/>
           <w:b/>
@@ -2321,52 +3110,52 @@
     </w:p>
     <w:p>
       <w:pPr>
-        <w:pStyle w:val="Normal1"/>
-        <w:rPr/>
-      </w:pPr>
-      <w:r>
-        <w:rPr/>
-      </w:r>
-    </w:p>
-    <w:p>
-      <w:pPr>
-        <w:pStyle w:val="Normal1"/>
-        <w:rPr/>
-      </w:pPr>
-      <w:r>
-        <w:rPr/>
-      </w:r>
-    </w:p>
-    <w:p>
-      <w:pPr>
-        <w:pStyle w:val="Normal1"/>
-        <w:rPr/>
-      </w:pPr>
-      <w:r>
-        <w:rPr/>
-      </w:r>
-    </w:p>
-    <w:p>
-      <w:pPr>
-        <w:pStyle w:val="Normal1"/>
-        <w:rPr/>
-      </w:pPr>
-      <w:r>
-        <w:rPr/>
-      </w:r>
-    </w:p>
-    <w:p>
-      <w:pPr>
-        <w:pStyle w:val="Normal1"/>
-        <w:rPr/>
-      </w:pPr>
-      <w:r>
-        <w:rPr/>
-      </w:r>
-    </w:p>
-    <w:p>
-      <w:pPr>
-        <w:pStyle w:val="Normal1"/>
+        <w:pStyle w:val="LOnormal"/>
+        <w:rPr/>
+      </w:pPr>
+      <w:r>
+        <w:rPr/>
+      </w:r>
+    </w:p>
+    <w:p>
+      <w:pPr>
+        <w:pStyle w:val="LOnormal"/>
+        <w:rPr/>
+      </w:pPr>
+      <w:r>
+        <w:rPr/>
+      </w:r>
+    </w:p>
+    <w:p>
+      <w:pPr>
+        <w:pStyle w:val="LOnormal"/>
+        <w:rPr/>
+      </w:pPr>
+      <w:r>
+        <w:rPr/>
+      </w:r>
+    </w:p>
+    <w:p>
+      <w:pPr>
+        <w:pStyle w:val="LOnormal"/>
+        <w:rPr/>
+      </w:pPr>
+      <w:r>
+        <w:rPr/>
+      </w:r>
+    </w:p>
+    <w:p>
+      <w:pPr>
+        <w:pStyle w:val="LOnormal"/>
+        <w:rPr/>
+      </w:pPr>
+      <w:r>
+        <w:rPr/>
+      </w:r>
+    </w:p>
+    <w:p>
+      <w:pPr>
+        <w:pStyle w:val="LOnormal"/>
         <w:rPr/>
       </w:pPr>
       <w:r>
@@ -2383,7 +3172,7 @@
             <wp:extent cx="3667125" cy="4096385"/>
             <wp:effectExtent l="0" t="0" r="0" b="0"/>
             <wp:wrapSquare wrapText="largest"/>
-            <wp:docPr id="9" name="Изображение10" descr=""/>
+            <wp:docPr id="13" name="Изображение10" descr=""/>
             <wp:cNvGraphicFramePr>
               <a:graphicFrameLocks xmlns:a="http://schemas.openxmlformats.org/drawingml/2006/main" noChangeAspect="1"/>
             </wp:cNvGraphicFramePr>
@@ -2391,13 +3180,13 @@
               <a:graphicData uri="http://schemas.openxmlformats.org/drawingml/2006/picture">
                 <pic:pic xmlns:pic="http://schemas.openxmlformats.org/drawingml/2006/picture">
                   <pic:nvPicPr>
-                    <pic:cNvPr id="9" name="Изображение10" descr=""/>
+                    <pic:cNvPr id="13" name="Изображение10" descr=""/>
                     <pic:cNvPicPr>
                       <a:picLocks noChangeAspect="1" noChangeArrowheads="1"/>
                     </pic:cNvPicPr>
                   </pic:nvPicPr>
                   <pic:blipFill>
-                    <a:blip r:embed="rId10"/>
+                    <a:blip r:embed="rId14"/>
                     <a:stretch>
                       <a:fillRect/>
                     </a:stretch>
@@ -2420,7 +3209,7 @@
     </w:p>
     <w:p>
       <w:pPr>
-        <w:pStyle w:val="Normal1"/>
+        <w:pStyle w:val="LOnormal"/>
         <w:rPr/>
       </w:pPr>
       <w:r>
@@ -2437,7 +3226,7 @@
             <wp:extent cx="2152650" cy="628650"/>
             <wp:effectExtent l="0" t="0" r="0" b="0"/>
             <wp:wrapSquare wrapText="largest"/>
-            <wp:docPr id="10" name="Изображение9" descr=""/>
+            <wp:docPr id="14" name="Изображение9" descr=""/>
             <wp:cNvGraphicFramePr>
               <a:graphicFrameLocks xmlns:a="http://schemas.openxmlformats.org/drawingml/2006/main" noChangeAspect="1"/>
             </wp:cNvGraphicFramePr>
@@ -2445,13 +3234,13 @@
               <a:graphicData uri="http://schemas.openxmlformats.org/drawingml/2006/picture">
                 <pic:pic xmlns:pic="http://schemas.openxmlformats.org/drawingml/2006/picture">
                   <pic:nvPicPr>
-                    <pic:cNvPr id="10" name="Изображение9" descr=""/>
+                    <pic:cNvPr id="14" name="Изображение9" descr=""/>
                     <pic:cNvPicPr>
                       <a:picLocks noChangeAspect="1" noChangeArrowheads="1"/>
                     </pic:cNvPicPr>
                   </pic:nvPicPr>
                   <pic:blipFill>
-                    <a:blip r:embed="rId11"/>
+                    <a:blip r:embed="rId15"/>
                     <a:stretch>
                       <a:fillRect/>
                     </a:stretch>
@@ -2474,115 +3263,268 @@
     </w:p>
     <w:p>
       <w:pPr>
-        <w:pStyle w:val="Normal1"/>
-        <w:rPr/>
-      </w:pPr>
-      <w:r>
-        <w:rPr/>
-      </w:r>
-    </w:p>
-    <w:p>
-      <w:pPr>
-        <w:pStyle w:val="Normal1"/>
-        <w:rPr/>
-      </w:pPr>
-      <w:r>
-        <w:rPr/>
-      </w:r>
-    </w:p>
-    <w:p>
-      <w:pPr>
-        <w:pStyle w:val="Normal1"/>
-        <w:rPr/>
-      </w:pPr>
-      <w:r>
-        <w:rPr/>
-      </w:r>
-    </w:p>
-    <w:p>
-      <w:pPr>
-        <w:pStyle w:val="Normal1"/>
-        <w:rPr/>
-      </w:pPr>
-      <w:r>
-        <w:rPr/>
-      </w:r>
-    </w:p>
-    <w:p>
-      <w:pPr>
-        <w:pStyle w:val="Normal1"/>
-        <w:rPr/>
-      </w:pPr>
-      <w:r>
-        <w:rPr/>
-      </w:r>
-    </w:p>
-    <w:p>
-      <w:pPr>
-        <w:pStyle w:val="Normal1"/>
-        <w:rPr/>
-      </w:pPr>
-      <w:r>
-        <w:rPr/>
-      </w:r>
-    </w:p>
-    <w:p>
-      <w:pPr>
-        <w:pStyle w:val="Normal1"/>
-        <w:rPr/>
-      </w:pPr>
-      <w:r>
-        <w:rPr/>
-      </w:r>
-    </w:p>
-    <w:p>
-      <w:pPr>
-        <w:pStyle w:val="Normal1"/>
-        <w:rPr/>
-      </w:pPr>
-      <w:r>
-        <w:rPr/>
-      </w:r>
-    </w:p>
-    <w:p>
-      <w:pPr>
-        <w:pStyle w:val="Normal1"/>
-        <w:rPr/>
-      </w:pPr>
-      <w:r>
-        <w:rPr/>
-      </w:r>
-    </w:p>
-    <w:p>
-      <w:pPr>
-        <w:pStyle w:val="Normal1"/>
-        <w:rPr/>
-      </w:pPr>
-      <w:r>
-        <w:rPr/>
-      </w:r>
-    </w:p>
-    <w:p>
-      <w:pPr>
-        <w:pStyle w:val="Normal1"/>
-        <w:rPr/>
-      </w:pPr>
-      <w:r>
-        <w:rPr/>
-      </w:r>
-    </w:p>
-    <w:p>
-      <w:pPr>
-        <w:pStyle w:val="Normal1"/>
-        <w:rPr/>
-      </w:pPr>
-      <w:r>
-        <w:rPr/>
-      </w:r>
-    </w:p>
-    <w:p>
-      <w:pPr>
-        <w:pStyle w:val="Normal1"/>
+        <w:pStyle w:val="LOnormal"/>
+        <w:rPr/>
+      </w:pPr>
+      <w:r>
+        <w:rPr/>
+      </w:r>
+    </w:p>
+    <w:p>
+      <w:pPr>
+        <w:pStyle w:val="LOnormal"/>
+        <w:rPr/>
+      </w:pPr>
+      <w:r>
+        <w:rPr/>
+      </w:r>
+    </w:p>
+    <w:p>
+      <w:pPr>
+        <w:pStyle w:val="LOnormal"/>
+        <w:rPr/>
+      </w:pPr>
+      <w:r>
+        <w:rPr/>
+      </w:r>
+    </w:p>
+    <w:p>
+      <w:pPr>
+        <w:pStyle w:val="LOnormal"/>
+        <w:rPr/>
+      </w:pPr>
+      <w:r>
+        <w:rPr/>
+      </w:r>
+    </w:p>
+    <w:p>
+      <w:pPr>
+        <w:pStyle w:val="LOnormal"/>
+        <w:rPr/>
+      </w:pPr>
+      <w:r>
+        <w:rPr/>
+      </w:r>
+    </w:p>
+    <w:p>
+      <w:pPr>
+        <w:pStyle w:val="LOnormal"/>
+        <w:rPr/>
+      </w:pPr>
+      <w:r>
+        <w:rPr/>
+      </w:r>
+    </w:p>
+    <w:p>
+      <w:pPr>
+        <w:pStyle w:val="LOnormal"/>
+        <w:rPr/>
+      </w:pPr>
+      <w:r>
+        <w:rPr/>
+      </w:r>
+    </w:p>
+    <w:p>
+      <w:pPr>
+        <w:pStyle w:val="LOnormal"/>
+        <w:rPr/>
+      </w:pPr>
+      <w:r>
+        <w:rPr/>
+      </w:r>
+    </w:p>
+    <w:p>
+      <w:pPr>
+        <w:pStyle w:val="LOnormal"/>
+        <w:rPr/>
+      </w:pPr>
+      <w:r>
+        <w:rPr/>
+      </w:r>
+    </w:p>
+    <w:p>
+      <w:pPr>
+        <w:pStyle w:val="LOnormal"/>
+        <w:rPr/>
+      </w:pPr>
+      <w:r>
+        <w:rPr/>
+      </w:r>
+    </w:p>
+    <w:p>
+      <w:pPr>
+        <w:pStyle w:val="LOnormal"/>
+        <w:rPr/>
+      </w:pPr>
+      <w:r>
+        <w:rPr/>
+      </w:r>
+    </w:p>
+    <w:p>
+      <w:pPr>
+        <w:pStyle w:val="LOnormal"/>
+        <w:rPr/>
+      </w:pPr>
+      <w:r>
+        <w:rPr/>
+      </w:r>
+    </w:p>
+    <w:p>
+      <w:pPr>
+        <w:pStyle w:val="LOnormal"/>
+        <w:rPr/>
+      </w:pPr>
+      <w:r>
+        <w:rPr/>
+      </w:r>
+    </w:p>
+    <w:p>
+      <w:pPr>
+        <w:pStyle w:val="LOnormal"/>
+        <w:rPr/>
+      </w:pPr>
+      <w:r>
+        <w:rPr/>
+      </w:r>
+    </w:p>
+    <w:p>
+      <w:pPr>
+        <w:pStyle w:val="LOnormal"/>
+        <w:rPr/>
+      </w:pPr>
+      <w:r>
+        <w:rPr/>
+      </w:r>
+    </w:p>
+    <w:p>
+      <w:pPr>
+        <w:pStyle w:val="LOnormal"/>
+        <w:rPr/>
+      </w:pPr>
+      <w:r>
+        <w:rPr/>
+      </w:r>
+    </w:p>
+    <w:p>
+      <w:pPr>
+        <w:pStyle w:val="LOnormal"/>
+        <w:rPr/>
+      </w:pPr>
+      <w:r>
+        <w:rPr/>
+      </w:r>
+    </w:p>
+    <w:p>
+      <w:pPr>
+        <w:pStyle w:val="LOnormal"/>
+        <w:rPr/>
+      </w:pPr>
+      <w:r>
+        <w:rPr/>
+      </w:r>
+    </w:p>
+    <w:p>
+      <w:pPr>
+        <w:pStyle w:val="LOnormal"/>
+        <w:rPr/>
+      </w:pPr>
+      <w:r>
+        <w:rPr/>
+      </w:r>
+    </w:p>
+    <w:p>
+      <w:pPr>
+        <w:pStyle w:val="LOnormal"/>
+        <w:rPr/>
+      </w:pPr>
+      <w:r>
+        <w:rPr/>
+      </w:r>
+    </w:p>
+    <w:p>
+      <w:pPr>
+        <w:pStyle w:val="LOnormal"/>
+        <w:rPr/>
+      </w:pPr>
+      <w:r>
+        <w:rPr/>
+      </w:r>
+    </w:p>
+    <w:p>
+      <w:pPr>
+        <w:pStyle w:val="LOnormal"/>
+        <w:rPr/>
+      </w:pPr>
+      <w:r>
+        <w:rPr/>
+      </w:r>
+    </w:p>
+    <w:p>
+      <w:pPr>
+        <w:pStyle w:val="LOnormal"/>
+        <w:rPr/>
+      </w:pPr>
+      <w:r>
+        <w:rPr/>
+      </w:r>
+    </w:p>
+    <w:p>
+      <w:pPr>
+        <w:pStyle w:val="LOnormal"/>
+        <w:rPr/>
+      </w:pPr>
+      <w:r>
+        <w:rPr/>
+      </w:r>
+    </w:p>
+    <w:p>
+      <w:pPr>
+        <w:pStyle w:val="LOnormal"/>
+        <w:rPr/>
+      </w:pPr>
+      <w:r>
+        <w:rPr/>
+      </w:r>
+    </w:p>
+    <w:p>
+      <w:pPr>
+        <w:pStyle w:val="LOnormal"/>
+        <w:rPr/>
+      </w:pPr>
+      <w:r>
+        <w:rPr/>
+      </w:r>
+    </w:p>
+    <w:p>
+      <w:pPr>
+        <w:pStyle w:val="LOnormal"/>
+        <w:rPr/>
+      </w:pPr>
+      <w:r>
+        <w:rPr/>
+      </w:r>
+    </w:p>
+    <w:p>
+      <w:pPr>
+        <w:pStyle w:val="LOnormal"/>
+        <w:rPr/>
+      </w:pPr>
+      <w:r>
+        <w:rPr/>
+      </w:r>
+    </w:p>
+    <w:p>
+      <w:pPr>
+        <w:pStyle w:val="LOnormal"/>
+        <w:rPr/>
+      </w:pPr>
+      <w:r>
+        <w:rPr/>
+      </w:r>
+    </w:p>
+    <w:p>
+      <w:pPr>
+        <w:pStyle w:val="LOnormal"/>
         <w:rPr/>
       </w:pPr>
       <w:r>
@@ -2599,7 +3541,7 @@
             <wp:extent cx="5731510" cy="3296285"/>
             <wp:effectExtent l="0" t="0" r="0" b="0"/>
             <wp:wrapSquare wrapText="largest"/>
-            <wp:docPr id="11" name="Изображение11" descr=""/>
+            <wp:docPr id="15" name="Изображение11" descr=""/>
             <wp:cNvGraphicFramePr>
               <a:graphicFrameLocks xmlns:a="http://schemas.openxmlformats.org/drawingml/2006/main" noChangeAspect="1"/>
             </wp:cNvGraphicFramePr>
@@ -2607,13 +3549,13 @@
               <a:graphicData uri="http://schemas.openxmlformats.org/drawingml/2006/picture">
                 <pic:pic xmlns:pic="http://schemas.openxmlformats.org/drawingml/2006/picture">
                   <pic:nvPicPr>
-                    <pic:cNvPr id="11" name="Изображение11" descr=""/>
+                    <pic:cNvPr id="15" name="Изображение11" descr=""/>
                     <pic:cNvPicPr>
                       <a:picLocks noChangeAspect="1" noChangeArrowheads="1"/>
                     </pic:cNvPicPr>
                   </pic:nvPicPr>
                   <pic:blipFill>
-                    <a:blip r:embed="rId12"/>
+                    <a:blip r:embed="rId16"/>
                     <a:stretch>
                       <a:fillRect/>
                     </a:stretch>
@@ -2636,160 +3578,160 @@
     </w:p>
     <w:p>
       <w:pPr>
-        <w:pStyle w:val="Normal1"/>
-        <w:rPr/>
-      </w:pPr>
-      <w:r>
-        <w:rPr/>
-      </w:r>
-    </w:p>
-    <w:p>
-      <w:pPr>
-        <w:pStyle w:val="Normal1"/>
-        <w:rPr/>
-      </w:pPr>
-      <w:r>
-        <w:rPr/>
-      </w:r>
-    </w:p>
-    <w:p>
-      <w:pPr>
-        <w:pStyle w:val="Normal1"/>
-        <w:rPr/>
-      </w:pPr>
-      <w:r>
-        <w:rPr/>
-      </w:r>
-    </w:p>
-    <w:p>
-      <w:pPr>
-        <w:pStyle w:val="Normal1"/>
-        <w:rPr/>
-      </w:pPr>
-      <w:r>
-        <w:rPr/>
-      </w:r>
-    </w:p>
-    <w:p>
-      <w:pPr>
-        <w:pStyle w:val="Normal1"/>
-        <w:rPr/>
-      </w:pPr>
-      <w:r>
-        <w:rPr/>
-      </w:r>
-    </w:p>
-    <w:p>
-      <w:pPr>
-        <w:pStyle w:val="Normal1"/>
-        <w:rPr/>
-      </w:pPr>
-      <w:r>
-        <w:rPr/>
-      </w:r>
-    </w:p>
-    <w:p>
-      <w:pPr>
-        <w:pStyle w:val="Normal1"/>
-        <w:rPr/>
-      </w:pPr>
-      <w:r>
-        <w:rPr/>
-      </w:r>
-    </w:p>
-    <w:p>
-      <w:pPr>
-        <w:pStyle w:val="Normal1"/>
-        <w:rPr/>
-      </w:pPr>
-      <w:r>
-        <w:rPr/>
-      </w:r>
-    </w:p>
-    <w:p>
-      <w:pPr>
-        <w:pStyle w:val="Normal1"/>
-        <w:rPr/>
-      </w:pPr>
-      <w:r>
-        <w:rPr/>
-      </w:r>
-    </w:p>
-    <w:p>
-      <w:pPr>
-        <w:pStyle w:val="Normal1"/>
-        <w:rPr/>
-      </w:pPr>
-      <w:r>
-        <w:rPr/>
-      </w:r>
-    </w:p>
-    <w:p>
-      <w:pPr>
-        <w:pStyle w:val="Normal1"/>
-        <w:rPr/>
-      </w:pPr>
-      <w:r>
-        <w:rPr/>
-      </w:r>
-    </w:p>
-    <w:p>
-      <w:pPr>
-        <w:pStyle w:val="Normal1"/>
-        <w:rPr/>
-      </w:pPr>
-      <w:r>
-        <w:rPr/>
-      </w:r>
-    </w:p>
-    <w:p>
-      <w:pPr>
-        <w:pStyle w:val="Normal1"/>
-        <w:rPr/>
-      </w:pPr>
-      <w:r>
-        <w:rPr/>
-      </w:r>
-    </w:p>
-    <w:p>
-      <w:pPr>
-        <w:pStyle w:val="Normal1"/>
-        <w:rPr/>
-      </w:pPr>
-      <w:r>
-        <w:rPr/>
-      </w:r>
-    </w:p>
-    <w:p>
-      <w:pPr>
-        <w:pStyle w:val="Normal1"/>
-        <w:rPr/>
-      </w:pPr>
-      <w:r>
-        <w:rPr/>
-      </w:r>
-    </w:p>
-    <w:p>
-      <w:pPr>
-        <w:pStyle w:val="Normal1"/>
-        <w:rPr/>
-      </w:pPr>
-      <w:r>
-        <w:rPr/>
-      </w:r>
-    </w:p>
-    <w:p>
-      <w:pPr>
-        <w:pStyle w:val="Normal1"/>
-        <w:rPr/>
-      </w:pPr>
-      <w:r>
-        <w:rPr/>
-      </w:r>
-    </w:p>
-    <w:p>
-      <w:pPr>
-        <w:pStyle w:val="Normal1"/>
+        <w:pStyle w:val="LOnormal"/>
+        <w:rPr/>
+      </w:pPr>
+      <w:r>
+        <w:rPr/>
+      </w:r>
+    </w:p>
+    <w:p>
+      <w:pPr>
+        <w:pStyle w:val="LOnormal"/>
+        <w:rPr/>
+      </w:pPr>
+      <w:r>
+        <w:rPr/>
+      </w:r>
+    </w:p>
+    <w:p>
+      <w:pPr>
+        <w:pStyle w:val="LOnormal"/>
+        <w:rPr/>
+      </w:pPr>
+      <w:r>
+        <w:rPr/>
+      </w:r>
+    </w:p>
+    <w:p>
+      <w:pPr>
+        <w:pStyle w:val="LOnormal"/>
+        <w:rPr/>
+      </w:pPr>
+      <w:r>
+        <w:rPr/>
+      </w:r>
+    </w:p>
+    <w:p>
+      <w:pPr>
+        <w:pStyle w:val="LOnormal"/>
+        <w:rPr/>
+      </w:pPr>
+      <w:r>
+        <w:rPr/>
+      </w:r>
+    </w:p>
+    <w:p>
+      <w:pPr>
+        <w:pStyle w:val="LOnormal"/>
+        <w:rPr/>
+      </w:pPr>
+      <w:r>
+        <w:rPr/>
+      </w:r>
+    </w:p>
+    <w:p>
+      <w:pPr>
+        <w:pStyle w:val="LOnormal"/>
+        <w:rPr/>
+      </w:pPr>
+      <w:r>
+        <w:rPr/>
+      </w:r>
+    </w:p>
+    <w:p>
+      <w:pPr>
+        <w:pStyle w:val="LOnormal"/>
+        <w:rPr/>
+      </w:pPr>
+      <w:r>
+        <w:rPr/>
+      </w:r>
+    </w:p>
+    <w:p>
+      <w:pPr>
+        <w:pStyle w:val="LOnormal"/>
+        <w:rPr/>
+      </w:pPr>
+      <w:r>
+        <w:rPr/>
+      </w:r>
+    </w:p>
+    <w:p>
+      <w:pPr>
+        <w:pStyle w:val="LOnormal"/>
+        <w:rPr/>
+      </w:pPr>
+      <w:r>
+        <w:rPr/>
+      </w:r>
+    </w:p>
+    <w:p>
+      <w:pPr>
+        <w:pStyle w:val="LOnormal"/>
+        <w:rPr/>
+      </w:pPr>
+      <w:r>
+        <w:rPr/>
+      </w:r>
+    </w:p>
+    <w:p>
+      <w:pPr>
+        <w:pStyle w:val="LOnormal"/>
+        <w:rPr/>
+      </w:pPr>
+      <w:r>
+        <w:rPr/>
+      </w:r>
+    </w:p>
+    <w:p>
+      <w:pPr>
+        <w:pStyle w:val="LOnormal"/>
+        <w:rPr/>
+      </w:pPr>
+      <w:r>
+        <w:rPr/>
+      </w:r>
+    </w:p>
+    <w:p>
+      <w:pPr>
+        <w:pStyle w:val="LOnormal"/>
+        <w:rPr/>
+      </w:pPr>
+      <w:r>
+        <w:rPr/>
+      </w:r>
+    </w:p>
+    <w:p>
+      <w:pPr>
+        <w:pStyle w:val="LOnormal"/>
+        <w:rPr/>
+      </w:pPr>
+      <w:r>
+        <w:rPr/>
+      </w:r>
+    </w:p>
+    <w:p>
+      <w:pPr>
+        <w:pStyle w:val="LOnormal"/>
+        <w:rPr/>
+      </w:pPr>
+      <w:r>
+        <w:rPr/>
+      </w:r>
+    </w:p>
+    <w:p>
+      <w:pPr>
+        <w:pStyle w:val="LOnormal"/>
+        <w:rPr/>
+      </w:pPr>
+      <w:r>
+        <w:rPr/>
+      </w:r>
+    </w:p>
+    <w:p>
+      <w:pPr>
+        <w:pStyle w:val="LOnormal"/>
         <w:rPr>
           <w:b/>
           <w:b/>
@@ -2812,7 +3754,7 @@
     </w:p>
     <w:p>
       <w:pPr>
-        <w:pStyle w:val="Normal1"/>
+        <w:pStyle w:val="LOnormal"/>
         <w:rPr/>
       </w:pPr>
       <w:r>
@@ -2829,7 +3771,7 @@
             <wp:extent cx="3000375" cy="4458335"/>
             <wp:effectExtent l="0" t="0" r="0" b="0"/>
             <wp:wrapSquare wrapText="largest"/>
-            <wp:docPr id="12" name="Изображение13" descr=""/>
+            <wp:docPr id="16" name="Изображение13" descr=""/>
             <wp:cNvGraphicFramePr>
               <a:graphicFrameLocks xmlns:a="http://schemas.openxmlformats.org/drawingml/2006/main" noChangeAspect="1"/>
             </wp:cNvGraphicFramePr>
@@ -2837,13 +3779,13 @@
               <a:graphicData uri="http://schemas.openxmlformats.org/drawingml/2006/picture">
                 <pic:pic xmlns:pic="http://schemas.openxmlformats.org/drawingml/2006/picture">
                   <pic:nvPicPr>
-                    <pic:cNvPr id="12" name="Изображение13" descr=""/>
+                    <pic:cNvPr id="16" name="Изображение13" descr=""/>
                     <pic:cNvPicPr>
                       <a:picLocks noChangeAspect="1" noChangeArrowheads="1"/>
                     </pic:cNvPicPr>
                   </pic:nvPicPr>
                   <pic:blipFill>
-                    <a:blip r:embed="rId13"/>
+                    <a:blip r:embed="rId17"/>
                     <a:stretch>
                       <a:fillRect/>
                     </a:stretch>
@@ -2866,7 +3808,7 @@
     </w:p>
     <w:p>
       <w:pPr>
-        <w:pStyle w:val="Normal1"/>
+        <w:pStyle w:val="LOnormal"/>
         <w:rPr/>
       </w:pPr>
       <w:r>
@@ -2883,7 +3825,7 @@
             <wp:extent cx="2190750" cy="1619250"/>
             <wp:effectExtent l="0" t="0" r="0" b="0"/>
             <wp:wrapSquare wrapText="largest"/>
-            <wp:docPr id="13" name="Изображение12" descr=""/>
+            <wp:docPr id="17" name="Изображение12" descr=""/>
             <wp:cNvGraphicFramePr>
               <a:graphicFrameLocks xmlns:a="http://schemas.openxmlformats.org/drawingml/2006/main" noChangeAspect="1"/>
             </wp:cNvGraphicFramePr>
@@ -2891,13 +3833,13 @@
               <a:graphicData uri="http://schemas.openxmlformats.org/drawingml/2006/picture">
                 <pic:pic xmlns:pic="http://schemas.openxmlformats.org/drawingml/2006/picture">
                   <pic:nvPicPr>
-                    <pic:cNvPr id="13" name="Изображение12" descr=""/>
+                    <pic:cNvPr id="17" name="Изображение12" descr=""/>
                     <pic:cNvPicPr>
                       <a:picLocks noChangeAspect="1" noChangeArrowheads="1"/>
                     </pic:cNvPicPr>
                   </pic:nvPicPr>
                   <pic:blipFill>
-                    <a:blip r:embed="rId14"/>
+                    <a:blip r:embed="rId18"/>
                     <a:stretch>
                       <a:fillRect/>
                     </a:stretch>
@@ -2920,79 +3862,79 @@
     </w:p>
     <w:p>
       <w:pPr>
-        <w:pStyle w:val="Normal1"/>
-        <w:rPr/>
-      </w:pPr>
-      <w:r>
-        <w:rPr/>
-      </w:r>
-    </w:p>
-    <w:p>
-      <w:pPr>
-        <w:pStyle w:val="Normal1"/>
-        <w:rPr/>
-      </w:pPr>
-      <w:r>
-        <w:rPr/>
-      </w:r>
-    </w:p>
-    <w:p>
-      <w:pPr>
-        <w:pStyle w:val="Normal1"/>
-        <w:rPr/>
-      </w:pPr>
-      <w:r>
-        <w:rPr/>
-      </w:r>
-    </w:p>
-    <w:p>
-      <w:pPr>
-        <w:pStyle w:val="Normal1"/>
-        <w:rPr/>
-      </w:pPr>
-      <w:r>
-        <w:rPr/>
-      </w:r>
-    </w:p>
-    <w:p>
-      <w:pPr>
-        <w:pStyle w:val="Normal1"/>
-        <w:rPr/>
-      </w:pPr>
-      <w:r>
-        <w:rPr/>
-      </w:r>
-    </w:p>
-    <w:p>
-      <w:pPr>
-        <w:pStyle w:val="Normal1"/>
-        <w:rPr/>
-      </w:pPr>
-      <w:r>
-        <w:rPr/>
-      </w:r>
-    </w:p>
-    <w:p>
-      <w:pPr>
-        <w:pStyle w:val="Normal1"/>
-        <w:rPr/>
-      </w:pPr>
-      <w:r>
-        <w:rPr/>
-      </w:r>
-    </w:p>
-    <w:p>
-      <w:pPr>
-        <w:pStyle w:val="Normal1"/>
-        <w:rPr/>
-      </w:pPr>
-      <w:r>
-        <w:rPr/>
-      </w:r>
-    </w:p>
-    <w:p>
-      <w:pPr>
-        <w:pStyle w:val="Normal1"/>
+        <w:pStyle w:val="LOnormal"/>
+        <w:rPr/>
+      </w:pPr>
+      <w:r>
+        <w:rPr/>
+      </w:r>
+    </w:p>
+    <w:p>
+      <w:pPr>
+        <w:pStyle w:val="LOnormal"/>
+        <w:rPr/>
+      </w:pPr>
+      <w:r>
+        <w:rPr/>
+      </w:r>
+    </w:p>
+    <w:p>
+      <w:pPr>
+        <w:pStyle w:val="LOnormal"/>
+        <w:rPr/>
+      </w:pPr>
+      <w:r>
+        <w:rPr/>
+      </w:r>
+    </w:p>
+    <w:p>
+      <w:pPr>
+        <w:pStyle w:val="LOnormal"/>
+        <w:rPr/>
+      </w:pPr>
+      <w:r>
+        <w:rPr/>
+      </w:r>
+    </w:p>
+    <w:p>
+      <w:pPr>
+        <w:pStyle w:val="LOnormal"/>
+        <w:rPr/>
+      </w:pPr>
+      <w:r>
+        <w:rPr/>
+      </w:r>
+    </w:p>
+    <w:p>
+      <w:pPr>
+        <w:pStyle w:val="LOnormal"/>
+        <w:rPr/>
+      </w:pPr>
+      <w:r>
+        <w:rPr/>
+      </w:r>
+    </w:p>
+    <w:p>
+      <w:pPr>
+        <w:pStyle w:val="LOnormal"/>
+        <w:rPr/>
+      </w:pPr>
+      <w:r>
+        <w:rPr/>
+      </w:r>
+    </w:p>
+    <w:p>
+      <w:pPr>
+        <w:pStyle w:val="LOnormal"/>
+        <w:rPr/>
+      </w:pPr>
+      <w:r>
+        <w:rPr/>
+      </w:r>
+    </w:p>
+    <w:p>
+      <w:pPr>
+        <w:pStyle w:val="LOnormal"/>
         <w:rPr/>
       </w:pPr>
       <w:r>
@@ -3009,7 +3951,7 @@
             <wp:extent cx="1905000" cy="1438275"/>
             <wp:effectExtent l="0" t="0" r="0" b="0"/>
             <wp:wrapSquare wrapText="largest"/>
-            <wp:docPr id="14" name="Изображение14" descr=""/>
+            <wp:docPr id="18" name="Изображение14" descr=""/>
             <wp:cNvGraphicFramePr>
               <a:graphicFrameLocks xmlns:a="http://schemas.openxmlformats.org/drawingml/2006/main" noChangeAspect="1"/>
             </wp:cNvGraphicFramePr>
@@ -3017,13 +3959,13 @@
               <a:graphicData uri="http://schemas.openxmlformats.org/drawingml/2006/picture">
                 <pic:pic xmlns:pic="http://schemas.openxmlformats.org/drawingml/2006/picture">
                   <pic:nvPicPr>
-                    <pic:cNvPr id="14" name="Изображение14" descr=""/>
+                    <pic:cNvPr id="18" name="Изображение14" descr=""/>
                     <pic:cNvPicPr>
                       <a:picLocks noChangeAspect="1" noChangeArrowheads="1"/>
                     </pic:cNvPicPr>
                   </pic:nvPicPr>
                   <pic:blipFill>
-                    <a:blip r:embed="rId15"/>
+                    <a:blip r:embed="rId19"/>
                     <a:stretch>
                       <a:fillRect/>
                     </a:stretch>
@@ -3046,160 +3988,160 @@
     </w:p>
     <w:p>
       <w:pPr>
-        <w:pStyle w:val="Normal1"/>
-        <w:rPr/>
-      </w:pPr>
-      <w:r>
-        <w:rPr/>
-      </w:r>
-    </w:p>
-    <w:p>
-      <w:pPr>
-        <w:pStyle w:val="Normal1"/>
-        <w:rPr/>
-      </w:pPr>
-      <w:r>
-        <w:rPr/>
-      </w:r>
-    </w:p>
-    <w:p>
-      <w:pPr>
-        <w:pStyle w:val="Normal1"/>
-        <w:rPr/>
-      </w:pPr>
-      <w:r>
-        <w:rPr/>
-      </w:r>
-    </w:p>
-    <w:p>
-      <w:pPr>
-        <w:pStyle w:val="Normal1"/>
-        <w:rPr/>
-      </w:pPr>
-      <w:r>
-        <w:rPr/>
-      </w:r>
-    </w:p>
-    <w:p>
-      <w:pPr>
-        <w:pStyle w:val="Normal1"/>
-        <w:rPr/>
-      </w:pPr>
-      <w:r>
-        <w:rPr/>
-      </w:r>
-    </w:p>
-    <w:p>
-      <w:pPr>
-        <w:pStyle w:val="Normal1"/>
-        <w:rPr/>
-      </w:pPr>
-      <w:r>
-        <w:rPr/>
-      </w:r>
-    </w:p>
-    <w:p>
-      <w:pPr>
-        <w:pStyle w:val="Normal1"/>
-        <w:rPr/>
-      </w:pPr>
-      <w:r>
-        <w:rPr/>
-      </w:r>
-    </w:p>
-    <w:p>
-      <w:pPr>
-        <w:pStyle w:val="Normal1"/>
-        <w:rPr/>
-      </w:pPr>
-      <w:r>
-        <w:rPr/>
-      </w:r>
-    </w:p>
-    <w:p>
-      <w:pPr>
-        <w:pStyle w:val="Normal1"/>
-        <w:rPr/>
-      </w:pPr>
-      <w:r>
-        <w:rPr/>
-      </w:r>
-    </w:p>
-    <w:p>
-      <w:pPr>
-        <w:pStyle w:val="Normal1"/>
-        <w:rPr/>
-      </w:pPr>
-      <w:r>
-        <w:rPr/>
-      </w:r>
-    </w:p>
-    <w:p>
-      <w:pPr>
-        <w:pStyle w:val="Normal1"/>
-        <w:rPr/>
-      </w:pPr>
-      <w:r>
-        <w:rPr/>
-      </w:r>
-    </w:p>
-    <w:p>
-      <w:pPr>
-        <w:pStyle w:val="Normal1"/>
-        <w:rPr/>
-      </w:pPr>
-      <w:r>
-        <w:rPr/>
-      </w:r>
-    </w:p>
-    <w:p>
-      <w:pPr>
-        <w:pStyle w:val="Normal1"/>
-        <w:rPr/>
-      </w:pPr>
-      <w:r>
-        <w:rPr/>
-      </w:r>
-    </w:p>
-    <w:p>
-      <w:pPr>
-        <w:pStyle w:val="Normal1"/>
-        <w:rPr/>
-      </w:pPr>
-      <w:r>
-        <w:rPr/>
-      </w:r>
-    </w:p>
-    <w:p>
-      <w:pPr>
-        <w:pStyle w:val="Normal1"/>
-        <w:rPr/>
-      </w:pPr>
-      <w:r>
-        <w:rPr/>
-      </w:r>
-    </w:p>
-    <w:p>
-      <w:pPr>
-        <w:pStyle w:val="Normal1"/>
-        <w:rPr/>
-      </w:pPr>
-      <w:r>
-        <w:rPr/>
-      </w:r>
-    </w:p>
-    <w:p>
-      <w:pPr>
-        <w:pStyle w:val="Normal1"/>
-        <w:rPr/>
-      </w:pPr>
-      <w:r>
-        <w:rPr/>
-      </w:r>
-    </w:p>
-    <w:p>
-      <w:pPr>
-        <w:pStyle w:val="Normal1"/>
+        <w:pStyle w:val="LOnormal"/>
+        <w:rPr/>
+      </w:pPr>
+      <w:r>
+        <w:rPr/>
+      </w:r>
+    </w:p>
+    <w:p>
+      <w:pPr>
+        <w:pStyle w:val="LOnormal"/>
+        <w:rPr/>
+      </w:pPr>
+      <w:r>
+        <w:rPr/>
+      </w:r>
+    </w:p>
+    <w:p>
+      <w:pPr>
+        <w:pStyle w:val="LOnormal"/>
+        <w:rPr/>
+      </w:pPr>
+      <w:r>
+        <w:rPr/>
+      </w:r>
+    </w:p>
+    <w:p>
+      <w:pPr>
+        <w:pStyle w:val="LOnormal"/>
+        <w:rPr/>
+      </w:pPr>
+      <w:r>
+        <w:rPr/>
+      </w:r>
+    </w:p>
+    <w:p>
+      <w:pPr>
+        <w:pStyle w:val="LOnormal"/>
+        <w:rPr/>
+      </w:pPr>
+      <w:r>
+        <w:rPr/>
+      </w:r>
+    </w:p>
+    <w:p>
+      <w:pPr>
+        <w:pStyle w:val="LOnormal"/>
+        <w:rPr/>
+      </w:pPr>
+      <w:r>
+        <w:rPr/>
+      </w:r>
+    </w:p>
+    <w:p>
+      <w:pPr>
+        <w:pStyle w:val="LOnormal"/>
+        <w:rPr/>
+      </w:pPr>
+      <w:r>
+        <w:rPr/>
+      </w:r>
+    </w:p>
+    <w:p>
+      <w:pPr>
+        <w:pStyle w:val="LOnormal"/>
+        <w:rPr/>
+      </w:pPr>
+      <w:r>
+        <w:rPr/>
+      </w:r>
+    </w:p>
+    <w:p>
+      <w:pPr>
+        <w:pStyle w:val="LOnormal"/>
+        <w:rPr/>
+      </w:pPr>
+      <w:r>
+        <w:rPr/>
+      </w:r>
+    </w:p>
+    <w:p>
+      <w:pPr>
+        <w:pStyle w:val="LOnormal"/>
+        <w:rPr/>
+      </w:pPr>
+      <w:r>
+        <w:rPr/>
+      </w:r>
+    </w:p>
+    <w:p>
+      <w:pPr>
+        <w:pStyle w:val="LOnormal"/>
+        <w:rPr/>
+      </w:pPr>
+      <w:r>
+        <w:rPr/>
+      </w:r>
+    </w:p>
+    <w:p>
+      <w:pPr>
+        <w:pStyle w:val="LOnormal"/>
+        <w:rPr/>
+      </w:pPr>
+      <w:r>
+        <w:rPr/>
+      </w:r>
+    </w:p>
+    <w:p>
+      <w:pPr>
+        <w:pStyle w:val="LOnormal"/>
+        <w:rPr/>
+      </w:pPr>
+      <w:r>
+        <w:rPr/>
+      </w:r>
+    </w:p>
+    <w:p>
+      <w:pPr>
+        <w:pStyle w:val="LOnormal"/>
+        <w:rPr/>
+      </w:pPr>
+      <w:r>
+        <w:rPr/>
+      </w:r>
+    </w:p>
+    <w:p>
+      <w:pPr>
+        <w:pStyle w:val="LOnormal"/>
+        <w:rPr/>
+      </w:pPr>
+      <w:r>
+        <w:rPr/>
+      </w:r>
+    </w:p>
+    <w:p>
+      <w:pPr>
+        <w:pStyle w:val="LOnormal"/>
+        <w:rPr/>
+      </w:pPr>
+      <w:r>
+        <w:rPr/>
+      </w:r>
+    </w:p>
+    <w:p>
+      <w:pPr>
+        <w:pStyle w:val="LOnormal"/>
+        <w:rPr/>
+      </w:pPr>
+      <w:r>
+        <w:rPr/>
+      </w:r>
+    </w:p>
+    <w:p>
+      <w:pPr>
+        <w:pStyle w:val="LOnormal"/>
         <w:rPr/>
       </w:pPr>
       <w:r>
@@ -3216,7 +4158,7 @@
             <wp:extent cx="5439410" cy="2381250"/>
             <wp:effectExtent l="0" t="0" r="0" b="0"/>
             <wp:wrapSquare wrapText="largest"/>
-            <wp:docPr id="15" name="Изображение15" descr=""/>
+            <wp:docPr id="19" name="Изображение15" descr=""/>
             <wp:cNvGraphicFramePr>
               <a:graphicFrameLocks xmlns:a="http://schemas.openxmlformats.org/drawingml/2006/main" noChangeAspect="1"/>
             </wp:cNvGraphicFramePr>
@@ -3224,13 +4166,13 @@
               <a:graphicData uri="http://schemas.openxmlformats.org/drawingml/2006/picture">
                 <pic:pic xmlns:pic="http://schemas.openxmlformats.org/drawingml/2006/picture">
                   <pic:nvPicPr>
-                    <pic:cNvPr id="15" name="Изображение15" descr=""/>
+                    <pic:cNvPr id="19" name="Изображение15" descr=""/>
                     <pic:cNvPicPr>
                       <a:picLocks noChangeAspect="1" noChangeArrowheads="1"/>
                     </pic:cNvPicPr>
                   </pic:nvPicPr>
                   <pic:blipFill>
-                    <a:blip r:embed="rId16"/>
+                    <a:blip r:embed="rId20"/>
                     <a:stretch>
                       <a:fillRect/>
                     </a:stretch>
@@ -3253,124 +4195,124 @@
     </w:p>
     <w:p>
       <w:pPr>
-        <w:pStyle w:val="Normal1"/>
-        <w:rPr/>
-      </w:pPr>
-      <w:r>
-        <w:rPr/>
-      </w:r>
-    </w:p>
-    <w:p>
-      <w:pPr>
-        <w:pStyle w:val="Normal1"/>
-        <w:rPr/>
-      </w:pPr>
-      <w:r>
-        <w:rPr/>
-      </w:r>
-    </w:p>
-    <w:p>
-      <w:pPr>
-        <w:pStyle w:val="Normal1"/>
-        <w:rPr/>
-      </w:pPr>
-      <w:r>
-        <w:rPr/>
-      </w:r>
-    </w:p>
-    <w:p>
-      <w:pPr>
-        <w:pStyle w:val="Normal1"/>
-        <w:rPr/>
-      </w:pPr>
-      <w:r>
-        <w:rPr/>
-      </w:r>
-    </w:p>
-    <w:p>
-      <w:pPr>
-        <w:pStyle w:val="Normal1"/>
-        <w:rPr/>
-      </w:pPr>
-      <w:r>
-        <w:rPr/>
-      </w:r>
-    </w:p>
-    <w:p>
-      <w:pPr>
-        <w:pStyle w:val="Normal1"/>
-        <w:rPr/>
-      </w:pPr>
-      <w:r>
-        <w:rPr/>
-      </w:r>
-    </w:p>
-    <w:p>
-      <w:pPr>
-        <w:pStyle w:val="Normal1"/>
-        <w:rPr/>
-      </w:pPr>
-      <w:r>
-        <w:rPr/>
-      </w:r>
-    </w:p>
-    <w:p>
-      <w:pPr>
-        <w:pStyle w:val="Normal1"/>
-        <w:rPr/>
-      </w:pPr>
-      <w:r>
-        <w:rPr/>
-      </w:r>
-    </w:p>
-    <w:p>
-      <w:pPr>
-        <w:pStyle w:val="Normal1"/>
-        <w:rPr/>
-      </w:pPr>
-      <w:r>
-        <w:rPr/>
-      </w:r>
-    </w:p>
-    <w:p>
-      <w:pPr>
-        <w:pStyle w:val="Normal1"/>
-        <w:rPr/>
-      </w:pPr>
-      <w:r>
-        <w:rPr/>
-      </w:r>
-    </w:p>
-    <w:p>
-      <w:pPr>
-        <w:pStyle w:val="Normal1"/>
-        <w:rPr/>
-      </w:pPr>
-      <w:r>
-        <w:rPr/>
-      </w:r>
-    </w:p>
-    <w:p>
-      <w:pPr>
-        <w:pStyle w:val="Normal1"/>
-        <w:rPr/>
-      </w:pPr>
-      <w:r>
-        <w:rPr/>
-      </w:r>
-    </w:p>
-    <w:p>
-      <w:pPr>
-        <w:pStyle w:val="Normal1"/>
-        <w:rPr/>
-      </w:pPr>
-      <w:r>
-        <w:rPr/>
-      </w:r>
-    </w:p>
-    <w:p>
-      <w:pPr>
-        <w:pStyle w:val="Normal1"/>
+        <w:pStyle w:val="LOnormal"/>
+        <w:rPr/>
+      </w:pPr>
+      <w:r>
+        <w:rPr/>
+      </w:r>
+    </w:p>
+    <w:p>
+      <w:pPr>
+        <w:pStyle w:val="LOnormal"/>
+        <w:rPr/>
+      </w:pPr>
+      <w:r>
+        <w:rPr/>
+      </w:r>
+    </w:p>
+    <w:p>
+      <w:pPr>
+        <w:pStyle w:val="LOnormal"/>
+        <w:rPr/>
+      </w:pPr>
+      <w:r>
+        <w:rPr/>
+      </w:r>
+    </w:p>
+    <w:p>
+      <w:pPr>
+        <w:pStyle w:val="LOnormal"/>
+        <w:rPr/>
+      </w:pPr>
+      <w:r>
+        <w:rPr/>
+      </w:r>
+    </w:p>
+    <w:p>
+      <w:pPr>
+        <w:pStyle w:val="LOnormal"/>
+        <w:rPr/>
+      </w:pPr>
+      <w:r>
+        <w:rPr/>
+      </w:r>
+    </w:p>
+    <w:p>
+      <w:pPr>
+        <w:pStyle w:val="LOnormal"/>
+        <w:rPr/>
+      </w:pPr>
+      <w:r>
+        <w:rPr/>
+      </w:r>
+    </w:p>
+    <w:p>
+      <w:pPr>
+        <w:pStyle w:val="LOnormal"/>
+        <w:rPr/>
+      </w:pPr>
+      <w:r>
+        <w:rPr/>
+      </w:r>
+    </w:p>
+    <w:p>
+      <w:pPr>
+        <w:pStyle w:val="LOnormal"/>
+        <w:rPr/>
+      </w:pPr>
+      <w:r>
+        <w:rPr/>
+      </w:r>
+    </w:p>
+    <w:p>
+      <w:pPr>
+        <w:pStyle w:val="LOnormal"/>
+        <w:rPr/>
+      </w:pPr>
+      <w:r>
+        <w:rPr/>
+      </w:r>
+    </w:p>
+    <w:p>
+      <w:pPr>
+        <w:pStyle w:val="LOnormal"/>
+        <w:rPr/>
+      </w:pPr>
+      <w:r>
+        <w:rPr/>
+      </w:r>
+    </w:p>
+    <w:p>
+      <w:pPr>
+        <w:pStyle w:val="LOnormal"/>
+        <w:rPr/>
+      </w:pPr>
+      <w:r>
+        <w:rPr/>
+      </w:r>
+    </w:p>
+    <w:p>
+      <w:pPr>
+        <w:pStyle w:val="LOnormal"/>
+        <w:rPr/>
+      </w:pPr>
+      <w:r>
+        <w:rPr/>
+      </w:r>
+    </w:p>
+    <w:p>
+      <w:pPr>
+        <w:pStyle w:val="LOnormal"/>
+        <w:rPr/>
+      </w:pPr>
+      <w:r>
+        <w:rPr/>
+      </w:r>
+    </w:p>
+    <w:p>
+      <w:pPr>
+        <w:pStyle w:val="LOnormal"/>
         <w:rPr/>
       </w:pPr>
       <w:r>
@@ -3387,7 +4329,7 @@
             <wp:extent cx="5731510" cy="2607310"/>
             <wp:effectExtent l="0" t="0" r="0" b="0"/>
             <wp:wrapSquare wrapText="largest"/>
-            <wp:docPr id="16" name="Изображение16" descr=""/>
+            <wp:docPr id="20" name="Изображение16" descr=""/>
             <wp:cNvGraphicFramePr>
               <a:graphicFrameLocks xmlns:a="http://schemas.openxmlformats.org/drawingml/2006/main" noChangeAspect="1"/>
             </wp:cNvGraphicFramePr>
@@ -3395,13 +4337,13 @@
               <a:graphicData uri="http://schemas.openxmlformats.org/drawingml/2006/picture">
                 <pic:pic xmlns:pic="http://schemas.openxmlformats.org/drawingml/2006/picture">
                   <pic:nvPicPr>
-                    <pic:cNvPr id="16" name="Изображение16" descr=""/>
+                    <pic:cNvPr id="20" name="Изображение16" descr=""/>
                     <pic:cNvPicPr>
                       <a:picLocks noChangeAspect="1" noChangeArrowheads="1"/>
                     </pic:cNvPicPr>
                   </pic:nvPicPr>
                   <pic:blipFill>
-                    <a:blip r:embed="rId17"/>
+                    <a:blip r:embed="rId21"/>
                     <a:stretch>
                       <a:fillRect/>
                     </a:stretch>
@@ -3424,7 +4366,7 @@
     </w:p>
     <w:p>
       <w:pPr>
-        <w:pStyle w:val="Normal1"/>
+        <w:pStyle w:val="LOnormal"/>
         <w:rPr/>
       </w:pPr>
       <w:r>
@@ -3441,7 +4383,7 @@
             <wp:extent cx="5731510" cy="1561465"/>
             <wp:effectExtent l="0" t="0" r="0" b="0"/>
             <wp:wrapSquare wrapText="largest"/>
-            <wp:docPr id="17" name="Изображение17" descr=""/>
+            <wp:docPr id="21" name="Изображение17" descr=""/>
             <wp:cNvGraphicFramePr>
               <a:graphicFrameLocks xmlns:a="http://schemas.openxmlformats.org/drawingml/2006/main" noChangeAspect="1"/>
             </wp:cNvGraphicFramePr>
@@ -3449,13 +4391,13 @@
               <a:graphicData uri="http://schemas.openxmlformats.org/drawingml/2006/picture">
                 <pic:pic xmlns:pic="http://schemas.openxmlformats.org/drawingml/2006/picture">
                   <pic:nvPicPr>
-                    <pic:cNvPr id="17" name="Изображение17" descr=""/>
+                    <pic:cNvPr id="21" name="Изображение17" descr=""/>
                     <pic:cNvPicPr>
                       <a:picLocks noChangeAspect="1" noChangeArrowheads="1"/>
                     </pic:cNvPicPr>
                   </pic:nvPicPr>
                   <pic:blipFill>
-                    <a:blip r:embed="rId18"/>
+                    <a:blip r:embed="rId22"/>
                     <a:stretch>
                       <a:fillRect/>
                     </a:stretch>
@@ -3478,34 +4420,34 @@
     </w:p>
     <w:p>
       <w:pPr>
-        <w:pStyle w:val="Normal1"/>
-        <w:rPr/>
-      </w:pPr>
-      <w:r>
-        <w:rPr/>
-      </w:r>
-    </w:p>
-    <w:p>
-      <w:pPr>
-        <w:pStyle w:val="Normal1"/>
-        <w:rPr/>
-      </w:pPr>
-      <w:r>
-        <w:rPr/>
-      </w:r>
-    </w:p>
-    <w:p>
-      <w:pPr>
-        <w:pStyle w:val="Normal1"/>
-        <w:rPr/>
-      </w:pPr>
-      <w:r>
-        <w:rPr/>
-      </w:r>
-    </w:p>
-    <w:p>
-      <w:pPr>
-        <w:pStyle w:val="Normal1"/>
+        <w:pStyle w:val="LOnormal"/>
+        <w:rPr/>
+      </w:pPr>
+      <w:r>
+        <w:rPr/>
+      </w:r>
+    </w:p>
+    <w:p>
+      <w:pPr>
+        <w:pStyle w:val="LOnormal"/>
+        <w:rPr/>
+      </w:pPr>
+      <w:r>
+        <w:rPr/>
+      </w:r>
+    </w:p>
+    <w:p>
+      <w:pPr>
+        <w:pStyle w:val="LOnormal"/>
+        <w:rPr/>
+      </w:pPr>
+      <w:r>
+        <w:rPr/>
+      </w:r>
+    </w:p>
+    <w:p>
+      <w:pPr>
+        <w:pStyle w:val="LOnormal"/>
         <w:rPr>
           <w:b/>
           <w:b/>
@@ -3528,7 +4470,7 @@
     </w:p>
     <w:p>
       <w:pPr>
-        <w:pStyle w:val="Normal1"/>
+        <w:pStyle w:val="LOnormal"/>
         <w:rPr/>
       </w:pPr>
       <w:r>
@@ -3538,16 +4480,16 @@
     </w:p>
     <w:p>
       <w:pPr>
-        <w:pStyle w:val="Normal1"/>
-        <w:rPr/>
-      </w:pPr>
-      <w:r>
-        <w:rPr/>
-      </w:r>
-    </w:p>
-    <w:p>
-      <w:pPr>
-        <w:pStyle w:val="Normal1"/>
+        <w:pStyle w:val="LOnormal"/>
+        <w:rPr/>
+      </w:pPr>
+      <w:r>
+        <w:rPr/>
+      </w:r>
+    </w:p>
+    <w:p>
+      <w:pPr>
+        <w:pStyle w:val="LOnormal"/>
         <w:rPr/>
       </w:pPr>
       <w:r>
@@ -3581,7 +4523,6 @@
         </w:tabs>
         <w:ind w:left="707" w:hanging="283"/>
       </w:pPr>
-      <w:rPr/>
     </w:lvl>
     <w:lvl w:ilvl="1">
       <w:start w:val="1"/>
@@ -3594,7 +4535,6 @@
         </w:tabs>
         <w:ind w:left="1414" w:hanging="283"/>
       </w:pPr>
-      <w:rPr/>
     </w:lvl>
     <w:lvl w:ilvl="2">
       <w:start w:val="1"/>
@@ -3607,7 +4547,6 @@
         </w:tabs>
         <w:ind w:left="2121" w:hanging="283"/>
       </w:pPr>
-      <w:rPr/>
     </w:lvl>
     <w:lvl w:ilvl="3">
       <w:start w:val="1"/>
@@ -3620,7 +4559,6 @@
         </w:tabs>
         <w:ind w:left="2828" w:hanging="283"/>
       </w:pPr>
-      <w:rPr/>
     </w:lvl>
     <w:lvl w:ilvl="4">
       <w:start w:val="1"/>
@@ -3633,7 +4571,6 @@
         </w:tabs>
         <w:ind w:left="3535" w:hanging="283"/>
       </w:pPr>
-      <w:rPr/>
     </w:lvl>
     <w:lvl w:ilvl="5">
       <w:start w:val="1"/>
@@ -3646,7 +4583,6 @@
         </w:tabs>
         <w:ind w:left="4242" w:hanging="283"/>
       </w:pPr>
-      <w:rPr/>
     </w:lvl>
     <w:lvl w:ilvl="6">
       <w:start w:val="1"/>
@@ -3659,7 +4595,6 @@
         </w:tabs>
         <w:ind w:left="4949" w:hanging="283"/>
       </w:pPr>
-      <w:rPr/>
     </w:lvl>
     <w:lvl w:ilvl="7">
       <w:start w:val="1"/>
@@ -3672,7 +4607,6 @@
         </w:tabs>
         <w:ind w:left="5656" w:hanging="283"/>
       </w:pPr>
-      <w:rPr/>
     </w:lvl>
     <w:lvl w:ilvl="8">
       <w:start w:val="1"/>
@@ -3685,7 +4619,6 @@
         </w:tabs>
         <w:ind w:left="6363" w:hanging="283"/>
       </w:pPr>
-      <w:rPr/>
     </w:lvl>
   </w:abstractNum>
   <w:abstractNum w:abstractNumId="2">
@@ -3795,7 +4728,6 @@
     <w:rPrDefault>
       <w:rPr>
         <w:rFonts w:ascii="Arial" w:hAnsi="Arial" w:eastAsia="Arial" w:cs="Arial"/>
-        <w:sz w:val="22"/>
         <w:szCs w:val="22"/>
         <w:lang w:val="ru" w:eastAsia="zh-CN" w:bidi="hi-IN"/>
       </w:rPr>
@@ -3824,99 +4756,131 @@
   </w:style>
   <w:style w:type="paragraph" w:styleId="1">
     <w:name w:val="Heading 1"/>
-    <w:basedOn w:val="Normal1"/>
-    <w:next w:val="Normal1"/>
+    <w:next w:val="LOnormal"/>
     <w:qFormat/>
     <w:pPr>
       <w:keepNext w:val="true"/>
       <w:keepLines/>
+      <w:widowControl/>
+      <w:bidi w:val="0"/>
       <w:spacing w:lineRule="auto" w:line="240" w:before="400" w:after="120"/>
+      <w:jc w:val="left"/>
     </w:pPr>
     <w:rPr>
+      <w:rFonts w:ascii="Arial" w:hAnsi="Arial" w:eastAsia="Arial" w:cs="Arial"/>
+      <w:color w:val="auto"/>
+      <w:kern w:val="0"/>
       <w:sz w:val="40"/>
       <w:szCs w:val="40"/>
+      <w:lang w:val="ru" w:eastAsia="zh-CN" w:bidi="hi-IN"/>
     </w:rPr>
   </w:style>
   <w:style w:type="paragraph" w:styleId="2">
     <w:name w:val="Heading 2"/>
-    <w:basedOn w:val="Normal1"/>
-    <w:next w:val="Normal1"/>
+    <w:next w:val="LOnormal"/>
     <w:qFormat/>
     <w:pPr>
       <w:keepNext w:val="true"/>
       <w:keepLines/>
+      <w:widowControl/>
+      <w:bidi w:val="0"/>
       <w:spacing w:lineRule="auto" w:line="240" w:before="360" w:after="120"/>
+      <w:jc w:val="left"/>
     </w:pPr>
     <w:rPr>
+      <w:rFonts w:ascii="Arial" w:hAnsi="Arial" w:eastAsia="Arial" w:cs="Arial"/>
       <w:b w:val="false"/>
+      <w:color w:val="auto"/>
+      <w:kern w:val="0"/>
       <w:sz w:val="32"/>
       <w:szCs w:val="32"/>
+      <w:lang w:val="ru" w:eastAsia="zh-CN" w:bidi="hi-IN"/>
     </w:rPr>
   </w:style>
   <w:style w:type="paragraph" w:styleId="3">
     <w:name w:val="Heading 3"/>
-    <w:basedOn w:val="Normal1"/>
-    <w:next w:val="Normal1"/>
+    <w:next w:val="LOnormal"/>
     <w:qFormat/>
     <w:pPr>
       <w:keepNext w:val="true"/>
       <w:keepLines/>
+      <w:widowControl/>
+      <w:bidi w:val="0"/>
       <w:spacing w:lineRule="auto" w:line="240" w:before="320" w:after="80"/>
+      <w:jc w:val="left"/>
     </w:pPr>
     <w:rPr>
+      <w:rFonts w:ascii="Arial" w:hAnsi="Arial" w:eastAsia="Arial" w:cs="Arial"/>
       <w:b w:val="false"/>
       <w:color w:val="434343"/>
+      <w:kern w:val="0"/>
       <w:sz w:val="28"/>
       <w:szCs w:val="28"/>
+      <w:lang w:val="ru" w:eastAsia="zh-CN" w:bidi="hi-IN"/>
     </w:rPr>
   </w:style>
   <w:style w:type="paragraph" w:styleId="4">
     <w:name w:val="Heading 4"/>
-    <w:basedOn w:val="Normal1"/>
-    <w:next w:val="Normal1"/>
+    <w:next w:val="LOnormal"/>
     <w:qFormat/>
     <w:pPr>
       <w:keepNext w:val="true"/>
       <w:keepLines/>
+      <w:widowControl/>
+      <w:bidi w:val="0"/>
       <w:spacing w:lineRule="auto" w:line="240" w:before="280" w:after="80"/>
+      <w:jc w:val="left"/>
     </w:pPr>
     <w:rPr>
+      <w:rFonts w:ascii="Arial" w:hAnsi="Arial" w:eastAsia="Arial" w:cs="Arial"/>
       <w:color w:val="666666"/>
+      <w:kern w:val="0"/>
       <w:sz w:val="24"/>
       <w:szCs w:val="24"/>
+      <w:lang w:val="ru" w:eastAsia="zh-CN" w:bidi="hi-IN"/>
     </w:rPr>
   </w:style>
   <w:style w:type="paragraph" w:styleId="5">
     <w:name w:val="Heading 5"/>
-    <w:basedOn w:val="Normal1"/>
-    <w:next w:val="Normal1"/>
+    <w:next w:val="LOnormal"/>
     <w:qFormat/>
     <w:pPr>
       <w:keepNext w:val="true"/>
       <w:keepLines/>
+      <w:widowControl/>
+      <w:bidi w:val="0"/>
       <w:spacing w:lineRule="auto" w:line="240" w:before="240" w:after="80"/>
+      <w:jc w:val="left"/>
     </w:pPr>
     <w:rPr>
+      <w:rFonts w:ascii="Arial" w:hAnsi="Arial" w:eastAsia="Arial" w:cs="Arial"/>
       <w:color w:val="666666"/>
+      <w:kern w:val="0"/>
       <w:sz w:val="22"/>
       <w:szCs w:val="22"/>
+      <w:lang w:val="ru" w:eastAsia="zh-CN" w:bidi="hi-IN"/>
     </w:rPr>
   </w:style>
   <w:style w:type="paragraph" w:styleId="6">
     <w:name w:val="Heading 6"/>
-    <w:basedOn w:val="Normal1"/>
-    <w:next w:val="Normal1"/>
+    <w:next w:val="LOnormal"/>
     <w:qFormat/>
     <w:pPr>
       <w:keepNext w:val="true"/>
       <w:keepLines/>
+      <w:widowControl/>
+      <w:bidi w:val="0"/>
       <w:spacing w:lineRule="auto" w:line="240" w:before="240" w:after="80"/>
+      <w:jc w:val="left"/>
     </w:pPr>
     <w:rPr>
+      <w:rFonts w:ascii="Arial" w:hAnsi="Arial" w:eastAsia="Arial" w:cs="Arial"/>
       <w:i/>
       <w:color w:val="666666"/>
+      <w:kern w:val="0"/>
       <w:sz w:val="22"/>
       <w:szCs w:val="22"/>
+      <w:lang w:val="ru" w:eastAsia="zh-CN" w:bidi="hi-IN"/>
     </w:rPr>
   </w:style>
   <w:style w:type="character" w:styleId="Style8">
@@ -3982,7 +4946,7 @@
       <w:rFonts w:cs="Arial"/>
     </w:rPr>
   </w:style>
-  <w:style w:type="paragraph" w:styleId="Normal1" w:default="1">
+  <w:style w:type="paragraph" w:styleId="LOnormal" w:default="1">
     <w:name w:val="LO-normal"/>
     <w:qFormat/>
     <w:pPr>
@@ -4002,8 +4966,8 @@
   </w:style>
   <w:style w:type="paragraph" w:styleId="Style14">
     <w:name w:val="Title"/>
-    <w:basedOn w:val="Normal1"/>
-    <w:next w:val="Normal1"/>
+    <w:basedOn w:val="LOnormal"/>
+    <w:next w:val="LOnormal"/>
     <w:qFormat/>
     <w:pPr>
       <w:keepNext w:val="true"/>
@@ -4017,8 +4981,8 @@
   </w:style>
   <w:style w:type="paragraph" w:styleId="Style15">
     <w:name w:val="Subtitle"/>
-    <w:basedOn w:val="Normal1"/>
-    <w:next w:val="Normal1"/>
+    <w:basedOn w:val="LOnormal"/>
+    <w:next w:val="LOnormal"/>
     <w:qFormat/>
     <w:pPr>
       <w:keepNext w:val="true"/>

</xml_diff>